<commit_message>
updates from susan review
</commit_message>
<xml_diff>
--- a/writing/ERL manuscript/2. revise and resubmit/Response to Reviewers sca.docx
+++ b/writing/ERL manuscript/2. revise and resubmit/Response to Reviewers sca.docx
@@ -1653,14 +1653,98 @@
           <w:rFonts w:ascii="Times New Roman" w:hAnsi="Times New Roman" w:cs="Times New Roman"/>
           <w:color w:val="156082" w:themeColor="accent1"/>
         </w:rPr>
-        <w:t>Thank you for your comment. We have added an additional sensitivity analysis to the appendix comparing the urban fraction of the city using the MODIS landcover product, accessed from Google Earth Engine and NDVI. We compared two years: 2015 and 2020 and found a weak negative correlation between changes in the urban fraction and changes in NDVI</w:t>
-      </w:r>
-      <w:r>
-        <w:rPr>
-          <w:rFonts w:ascii="Times New Roman" w:hAnsi="Times New Roman" w:cs="Times New Roman"/>
-          <w:color w:val="156082" w:themeColor="accent1"/>
-        </w:rPr>
-        <w:t xml:space="preserve"> for the corresponding years (-0.05) as well as the two five-year periods used in the paper 2014-2018 v 2019-2023 (-0.09)</w:t>
+        <w:t xml:space="preserve">Thank you for your comment. We have added an additional sensitivity analysis to the appendix comparing the </w:t>
+      </w:r>
+      <w:r>
+        <w:rPr>
+          <w:rFonts w:ascii="Times New Roman" w:hAnsi="Times New Roman" w:cs="Times New Roman"/>
+          <w:color w:val="156082" w:themeColor="accent1"/>
+        </w:rPr>
+        <w:t xml:space="preserve">yearly </w:t>
+      </w:r>
+      <w:r>
+        <w:rPr>
+          <w:rFonts w:ascii="Times New Roman" w:hAnsi="Times New Roman" w:cs="Times New Roman"/>
+          <w:color w:val="156082" w:themeColor="accent1"/>
+        </w:rPr>
+        <w:t xml:space="preserve">urban fraction of </w:t>
+      </w:r>
+      <w:r>
+        <w:rPr>
+          <w:rFonts w:ascii="Times New Roman" w:hAnsi="Times New Roman" w:cs="Times New Roman"/>
+          <w:color w:val="156082" w:themeColor="accent1"/>
+        </w:rPr>
+        <w:t>each</w:t>
+      </w:r>
+      <w:r>
+        <w:rPr>
+          <w:rFonts w:ascii="Times New Roman" w:hAnsi="Times New Roman" w:cs="Times New Roman"/>
+          <w:color w:val="156082" w:themeColor="accent1"/>
+        </w:rPr>
+        <w:t xml:space="preserve"> city using the MODIS landcover product, accessed from Google Earth Engine and </w:t>
+      </w:r>
+      <w:r>
+        <w:rPr>
+          <w:rFonts w:ascii="Times New Roman" w:hAnsi="Times New Roman" w:cs="Times New Roman"/>
+          <w:color w:val="156082" w:themeColor="accent1"/>
+        </w:rPr>
+        <w:t xml:space="preserve">yearly </w:t>
+      </w:r>
+      <w:r>
+        <w:rPr>
+          <w:rFonts w:ascii="Times New Roman" w:hAnsi="Times New Roman" w:cs="Times New Roman"/>
+          <w:color w:val="156082" w:themeColor="accent1"/>
+        </w:rPr>
+        <w:t xml:space="preserve">NDVI. </w:t>
+      </w:r>
+      <w:r>
+        <w:rPr>
+          <w:rFonts w:ascii="Times New Roman" w:hAnsi="Times New Roman" w:cs="Times New Roman"/>
+          <w:color w:val="156082" w:themeColor="accent1"/>
+        </w:rPr>
+        <w:t>We found a w</w:t>
+      </w:r>
+      <w:r>
+        <w:rPr>
+          <w:rFonts w:ascii="Times New Roman" w:hAnsi="Times New Roman" w:cs="Times New Roman"/>
+          <w:color w:val="156082" w:themeColor="accent1"/>
+        </w:rPr>
+        <w:t>eak negative correlation between NDVI</w:t>
+      </w:r>
+      <w:r>
+        <w:rPr>
+          <w:rFonts w:ascii="Times New Roman" w:hAnsi="Times New Roman" w:cs="Times New Roman"/>
+          <w:color w:val="156082" w:themeColor="accent1"/>
+        </w:rPr>
+        <w:t xml:space="preserve"> </w:t>
+      </w:r>
+      <w:r>
+        <w:rPr>
+          <w:rFonts w:ascii="Times New Roman" w:hAnsi="Times New Roman" w:cs="Times New Roman"/>
+          <w:color w:val="156082" w:themeColor="accent1"/>
+        </w:rPr>
+        <w:t>and the urban fraction</w:t>
+      </w:r>
+      <w:r>
+        <w:rPr>
+          <w:rFonts w:ascii="Times New Roman" w:hAnsi="Times New Roman" w:cs="Times New Roman"/>
+          <w:color w:val="156082" w:themeColor="accent1"/>
+        </w:rPr>
+        <w:t xml:space="preserve"> (-0.</w:t>
+      </w:r>
+      <w:r>
+        <w:rPr>
+          <w:rFonts w:ascii="Times New Roman" w:hAnsi="Times New Roman" w:cs="Times New Roman"/>
+          <w:color w:val="156082" w:themeColor="accent1"/>
+        </w:rPr>
+        <w:t>312</w:t>
+      </w:r>
+      <w:r>
+        <w:rPr>
+          <w:rFonts w:ascii="Times New Roman" w:hAnsi="Times New Roman" w:cs="Times New Roman"/>
+          <w:color w:val="156082" w:themeColor="accent1"/>
+        </w:rPr>
+        <w:t>)</w:t>
       </w:r>
       <w:r>
         <w:rPr>
@@ -1758,7 +1842,6 @@
           <w:rFonts w:ascii="Times New Roman" w:hAnsi="Times New Roman" w:cs="Times New Roman"/>
           <w:color w:val="156082" w:themeColor="accent1"/>
         </w:rPr>
-        <w:lastRenderedPageBreak/>
         <w:t>could be</w:t>
       </w:r>
       <w:r>
@@ -2230,34 +2313,40 @@
         <w:rPr>
           <w:rFonts w:ascii="Times New Roman" w:hAnsi="Times New Roman" w:cs="Times New Roman"/>
         </w:rPr>
+        <w:t>Line 145: what is “</w:t>
+      </w:r>
+      <w:proofErr w:type="spellStart"/>
+      <w:r>
+        <w:rPr>
+          <w:rFonts w:ascii="Times New Roman" w:hAnsi="Times New Roman" w:cs="Times New Roman"/>
+        </w:rPr>
+        <w:t>i</w:t>
+      </w:r>
+      <w:proofErr w:type="spellEnd"/>
+      <w:r>
+        <w:rPr>
+          <w:rFonts w:ascii="Times New Roman" w:hAnsi="Times New Roman" w:cs="Times New Roman"/>
+        </w:rPr>
+        <w:t>” in Equation 2? Does it refer to the pixels? How is the HR defined?</w:t>
+      </w:r>
+      <w:r>
+        <w:rPr>
+          <w:rFonts w:ascii="Times New Roman" w:hAnsi="Times New Roman" w:cs="Times New Roman"/>
+        </w:rPr>
+        <w:t xml:space="preserve"> </w:t>
+      </w:r>
+      <w:r>
+        <w:rPr>
+          <w:rFonts w:ascii="Times New Roman" w:hAnsi="Times New Roman" w:cs="Times New Roman"/>
+        </w:rPr>
+        <w:t xml:space="preserve">An explicit expression for that should be provided. Also, it is not clear which spatial </w:t>
+      </w:r>
+      <w:r>
+        <w:rPr>
+          <w:rFonts w:ascii="Times New Roman" w:hAnsi="Times New Roman" w:cs="Times New Roman"/>
+        </w:rPr>
         <w:lastRenderedPageBreak/>
-        <w:t>Line 145: what is “</w:t>
-      </w:r>
-      <w:proofErr w:type="spellStart"/>
-      <w:r>
-        <w:rPr>
-          <w:rFonts w:ascii="Times New Roman" w:hAnsi="Times New Roman" w:cs="Times New Roman"/>
-        </w:rPr>
-        <w:t>i</w:t>
-      </w:r>
-      <w:proofErr w:type="spellEnd"/>
-      <w:r>
-        <w:rPr>
-          <w:rFonts w:ascii="Times New Roman" w:hAnsi="Times New Roman" w:cs="Times New Roman"/>
-        </w:rPr>
-        <w:t>” in Equation 2? Does it refer to the pixels? How is the HR defined?</w:t>
-      </w:r>
-      <w:r>
-        <w:rPr>
-          <w:rFonts w:ascii="Times New Roman" w:hAnsi="Times New Roman" w:cs="Times New Roman"/>
-        </w:rPr>
-        <w:t xml:space="preserve"> </w:t>
-      </w:r>
-      <w:r>
-        <w:rPr>
-          <w:rFonts w:ascii="Times New Roman" w:hAnsi="Times New Roman" w:cs="Times New Roman"/>
-        </w:rPr>
-        <w:t xml:space="preserve">An explicit expression for that should be provided. Also, it is not clear which spatial resolution </w:t>
+        <w:t xml:space="preserve">resolution </w:t>
       </w:r>
       <w:proofErr w:type="gramStart"/>
       <w:r>

</xml_diff>

<commit_message>
updates through co author reviw
</commit_message>
<xml_diff>
--- a/writing/ERL manuscript/2. revise and resubmit/Response to Reviewers sca.docx
+++ b/writing/ERL manuscript/2. revise and resubmit/Response to Reviewers sca.docx
@@ -1621,13 +1621,11 @@
         </w:numPr>
         <w:rPr>
           <w:rFonts w:ascii="Times New Roman" w:hAnsi="Times New Roman" w:cs="Times New Roman"/>
-          <w:highlight w:val="yellow"/>
-        </w:rPr>
-      </w:pPr>
-      <w:r>
-        <w:rPr>
-          <w:rFonts w:ascii="Times New Roman" w:hAnsi="Times New Roman" w:cs="Times New Roman"/>
-          <w:highlight w:val="yellow"/>
+        </w:rPr>
+      </w:pPr>
+      <w:r>
+        <w:rPr>
+          <w:rFonts w:ascii="Times New Roman" w:hAnsi="Times New Roman" w:cs="Times New Roman"/>
         </w:rPr>
         <w:t>Existing literature or simple correlation analyses could help address this question. Additionally, could a land-use dataset that includes both land-use type and urban fraction help identify whether surface property changes have occurred? More evidence is needed to explain and attribute the observed interannual variability in NDVI.</w:t>
       </w:r>
@@ -1653,7 +1651,21 @@
           <w:rFonts w:ascii="Times New Roman" w:hAnsi="Times New Roman" w:cs="Times New Roman"/>
           <w:color w:val="156082" w:themeColor="accent1"/>
         </w:rPr>
-        <w:t xml:space="preserve">Thank you for your comment. We have added an additional sensitivity analysis to the appendix comparing the </w:t>
+        <w:t xml:space="preserve">Thank you for your comment. </w:t>
+      </w:r>
+      <w:r>
+        <w:rPr>
+          <w:rFonts w:ascii="Times New Roman" w:hAnsi="Times New Roman" w:cs="Times New Roman"/>
+          <w:color w:val="156082" w:themeColor="accent1"/>
+        </w:rPr>
+        <w:t>In response to your comment, w</w:t>
+      </w:r>
+      <w:r>
+        <w:rPr>
+          <w:rFonts w:ascii="Times New Roman" w:hAnsi="Times New Roman" w:cs="Times New Roman"/>
+          <w:color w:val="156082" w:themeColor="accent1"/>
+        </w:rPr>
+        <w:t xml:space="preserve">e have added an additional sensitivity analysis to the appendix comparing the </w:t>
       </w:r>
       <w:r>
         <w:rPr>
@@ -1681,85 +1693,109 @@
           <w:rFonts w:ascii="Times New Roman" w:hAnsi="Times New Roman" w:cs="Times New Roman"/>
           <w:color w:val="156082" w:themeColor="accent1"/>
         </w:rPr>
-        <w:t xml:space="preserve"> city using the MODIS landcover product, accessed from Google Earth Engine and </w:t>
-      </w:r>
-      <w:r>
-        <w:rPr>
-          <w:rFonts w:ascii="Times New Roman" w:hAnsi="Times New Roman" w:cs="Times New Roman"/>
-          <w:color w:val="156082" w:themeColor="accent1"/>
-        </w:rPr>
-        <w:t xml:space="preserve">yearly </w:t>
-      </w:r>
-      <w:r>
-        <w:rPr>
-          <w:rFonts w:ascii="Times New Roman" w:hAnsi="Times New Roman" w:cs="Times New Roman"/>
-          <w:color w:val="156082" w:themeColor="accent1"/>
-        </w:rPr>
-        <w:t xml:space="preserve">NDVI. </w:t>
-      </w:r>
-      <w:r>
-        <w:rPr>
-          <w:rFonts w:ascii="Times New Roman" w:hAnsi="Times New Roman" w:cs="Times New Roman"/>
-          <w:color w:val="156082" w:themeColor="accent1"/>
-        </w:rPr>
-        <w:t>We found a w</w:t>
-      </w:r>
-      <w:r>
-        <w:rPr>
-          <w:rFonts w:ascii="Times New Roman" w:hAnsi="Times New Roman" w:cs="Times New Roman"/>
-          <w:color w:val="156082" w:themeColor="accent1"/>
-        </w:rPr>
-        <w:t>eak negative correlation between NDVI</w:t>
-      </w:r>
-      <w:r>
-        <w:rPr>
-          <w:rFonts w:ascii="Times New Roman" w:hAnsi="Times New Roman" w:cs="Times New Roman"/>
-          <w:color w:val="156082" w:themeColor="accent1"/>
-        </w:rPr>
-        <w:t xml:space="preserve"> </w:t>
-      </w:r>
-      <w:r>
-        <w:rPr>
-          <w:rFonts w:ascii="Times New Roman" w:hAnsi="Times New Roman" w:cs="Times New Roman"/>
-          <w:color w:val="156082" w:themeColor="accent1"/>
-        </w:rPr>
-        <w:t>and the urban fraction</w:t>
-      </w:r>
-      <w:r>
-        <w:rPr>
-          <w:rFonts w:ascii="Times New Roman" w:hAnsi="Times New Roman" w:cs="Times New Roman"/>
-          <w:color w:val="156082" w:themeColor="accent1"/>
-        </w:rPr>
-        <w:t xml:space="preserve"> (-0.</w:t>
-      </w:r>
-      <w:r>
-        <w:rPr>
-          <w:rFonts w:ascii="Times New Roman" w:hAnsi="Times New Roman" w:cs="Times New Roman"/>
-          <w:color w:val="156082" w:themeColor="accent1"/>
-        </w:rPr>
-        <w:t>312</w:t>
-      </w:r>
-      <w:r>
-        <w:rPr>
-          <w:rFonts w:ascii="Times New Roman" w:hAnsi="Times New Roman" w:cs="Times New Roman"/>
-          <w:color w:val="156082" w:themeColor="accent1"/>
-        </w:rPr>
-        <w:t>)</w:t>
-      </w:r>
-      <w:r>
-        <w:rPr>
-          <w:rFonts w:ascii="Times New Roman" w:hAnsi="Times New Roman" w:cs="Times New Roman"/>
-          <w:color w:val="156082" w:themeColor="accent1"/>
-        </w:rPr>
-        <w:t xml:space="preserve">. </w:t>
-      </w:r>
-      <w:r>
-        <w:rPr>
-          <w:rFonts w:ascii="Times New Roman" w:hAnsi="Times New Roman" w:cs="Times New Roman"/>
-          <w:color w:val="156082" w:themeColor="accent1"/>
-        </w:rPr>
-        <w:t>The MODIS landcover dataset is only available at the 500m resolution, so there is a mismatch in the spatial scale between NDVI and urban fraction.</w:t>
-      </w:r>
+        <w:t xml:space="preserve"> city using the MODIS landcover product</w:t>
+      </w:r>
+      <w:r>
+        <w:rPr>
+          <w:rFonts w:ascii="Times New Roman" w:hAnsi="Times New Roman" w:cs="Times New Roman"/>
+          <w:color w:val="156082" w:themeColor="accent1"/>
+        </w:rPr>
+        <w:t xml:space="preserve"> and </w:t>
+      </w:r>
+      <w:r>
+        <w:rPr>
+          <w:rFonts w:ascii="Times New Roman" w:hAnsi="Times New Roman" w:cs="Times New Roman"/>
+          <w:color w:val="156082" w:themeColor="accent1"/>
+        </w:rPr>
+        <w:t>NDVI</w:t>
+      </w:r>
+      <w:r>
+        <w:rPr>
+          <w:rFonts w:ascii="Times New Roman" w:hAnsi="Times New Roman" w:cs="Times New Roman"/>
+          <w:color w:val="156082" w:themeColor="accent1"/>
+        </w:rPr>
+        <w:t>:</w:t>
+      </w:r>
+    </w:p>
+    <w:p>
+      <w:pPr>
+        <w:ind w:left="720"/>
+        <w:rPr>
+          <w:rFonts w:ascii="Times New Roman" w:hAnsi="Times New Roman" w:cs="Times New Roman"/>
+          <w:color w:val="156082" w:themeColor="accent1"/>
+        </w:rPr>
+      </w:pPr>
+    </w:p>
+    <w:p>
+      <w:pPr>
+        <w:ind w:left="720"/>
+        <w:rPr>
+          <w:rFonts w:ascii="Times New Roman" w:hAnsi="Times New Roman" w:cs="Times New Roman"/>
+          <w:color w:val="156082" w:themeColor="accent1"/>
+        </w:rPr>
+      </w:pPr>
+      <w:r>
+        <w:rPr>
+          <w:rFonts w:ascii="Times New Roman" w:hAnsi="Times New Roman" w:cs="Times New Roman"/>
+          <w:color w:val="156082" w:themeColor="accent1"/>
+        </w:rPr>
+        <w:t>“</w:t>
+      </w:r>
+      <w:r>
+        <w:rPr>
+          <w:rFonts w:ascii="Times New Roman" w:hAnsi="Times New Roman" w:cs="Times New Roman"/>
+          <w:color w:val="156082" w:themeColor="accent1"/>
+        </w:rPr>
+        <w:t xml:space="preserve">To explore the contribution of urbanization to changes in NDVI over time, we looked at the correlation between the proportion of a city that is urban or </w:t>
+      </w:r>
+      <w:proofErr w:type="gramStart"/>
+      <w:r>
+        <w:rPr>
+          <w:rFonts w:ascii="Times New Roman" w:hAnsi="Times New Roman" w:cs="Times New Roman"/>
+          <w:color w:val="156082" w:themeColor="accent1"/>
+        </w:rPr>
+        <w:t>built up</w:t>
+      </w:r>
+      <w:proofErr w:type="gramEnd"/>
+      <w:r>
+        <w:rPr>
+          <w:rFonts w:ascii="Times New Roman" w:hAnsi="Times New Roman" w:cs="Times New Roman"/>
+          <w:color w:val="156082" w:themeColor="accent1"/>
+        </w:rPr>
+        <w:t xml:space="preserve"> area and the corresponding NDVI value for each year in our study period (2014-2023). We derived the urban fraction from NASA’s MODIS landcover dataset, available at a 500m resolution and accessed through Google Earth Engine. We used the University of Maryland’s classification system (‘LC_Type2’) and used pixels designated as “Urban and Built-up Lands: at least 30% impervious surface area including building materials, asphalt and vehicles” to define the urban fraction. We found a weak negative correlation between NDVI and the urban fraction (-0.312), indicating that greener cities generally have smaller fractions of urban or built-up land. While NDVI and urban fraction were weakly correlated, we found no evidence of correlation between urban fraction and year (0.025), indicating that urbanization was not a large contributor to changes in NDVI over the study period across </w:t>
+      </w:r>
+      <w:proofErr w:type="gramStart"/>
+      <w:r>
+        <w:rPr>
+          <w:rFonts w:ascii="Times New Roman" w:hAnsi="Times New Roman" w:cs="Times New Roman"/>
+          <w:color w:val="156082" w:themeColor="accent1"/>
+        </w:rPr>
+        <w:t>cities as a whole</w:t>
+      </w:r>
+      <w:proofErr w:type="gramEnd"/>
+      <w:r>
+        <w:rPr>
+          <w:rFonts w:ascii="Times New Roman" w:hAnsi="Times New Roman" w:cs="Times New Roman"/>
+          <w:color w:val="156082" w:themeColor="accent1"/>
+        </w:rPr>
+        <w:t>. There is a mismatch in the spatial scale between our measurement of NDVI (100m) and the urban fraction (500m), which could also be contributing to the weak correlation that we observed.</w:t>
+      </w:r>
+      <w:r>
+        <w:rPr>
+          <w:rFonts w:ascii="Times New Roman" w:hAnsi="Times New Roman" w:cs="Times New Roman"/>
+          <w:color w:val="156082" w:themeColor="accent1"/>
+        </w:rPr>
+        <w:t>”</w:t>
+      </w:r>
+    </w:p>
+    <w:p>
+      <w:pPr>
+        <w:ind w:left="720"/>
+        <w:rPr>
+          <w:rFonts w:ascii="Times New Roman" w:hAnsi="Times New Roman" w:cs="Times New Roman"/>
+          <w:color w:val="156082" w:themeColor="accent1"/>
+        </w:rPr>
+      </w:pPr>
     </w:p>
     <w:p>
       <w:pPr>
@@ -2136,6 +2172,7 @@
         <w:rPr>
           <w:rFonts w:ascii="Times New Roman" w:hAnsi="Times New Roman" w:cs="Times New Roman"/>
         </w:rPr>
+        <w:lastRenderedPageBreak/>
         <w:t>Line 62: is this true everywhere? I believe cities in the developing world have very different emission regimes than the ones in developed countries. Please revise.</w:t>
       </w:r>
     </w:p>
@@ -2339,14 +2376,7 @@
         <w:rPr>
           <w:rFonts w:ascii="Times New Roman" w:hAnsi="Times New Roman" w:cs="Times New Roman"/>
         </w:rPr>
-        <w:t xml:space="preserve">An explicit expression for that should be provided. Also, it is not clear which spatial </w:t>
-      </w:r>
-      <w:r>
-        <w:rPr>
-          <w:rFonts w:ascii="Times New Roman" w:hAnsi="Times New Roman" w:cs="Times New Roman"/>
-        </w:rPr>
-        <w:lastRenderedPageBreak/>
-        <w:t xml:space="preserve">resolution </w:t>
+        <w:t xml:space="preserve">An explicit expression for that should be provided. Also, it is not clear which spatial resolution </w:t>
       </w:r>
       <w:proofErr w:type="gramStart"/>
       <w:r>
@@ -2736,6 +2766,7 @@
           <w:rFonts w:ascii="Times New Roman" w:hAnsi="Times New Roman" w:cs="Times New Roman"/>
           <w:color w:val="156082" w:themeColor="accent1"/>
         </w:rPr>
+        <w:lastRenderedPageBreak/>
         <w:t>“Eastern Asia had a median reduction of 4.72 (IQR: 0.13, 8.52) annual premature deaths per 100,000 population…”</w:t>
       </w:r>
     </w:p>
@@ -2814,7 +2845,6 @@
           <w:rFonts w:ascii="Times New Roman" w:hAnsi="Times New Roman" w:cs="Times New Roman"/>
           <w:color w:val="156082" w:themeColor="accent1"/>
         </w:rPr>
-        <w:lastRenderedPageBreak/>
         <w:t xml:space="preserve">Thank you for your comment. </w:t>
       </w:r>
       <w:r>
@@ -3057,7 +3087,17 @@
           <w:iCs/>
           <w:color w:val="156082" w:themeColor="accent1"/>
         </w:rPr>
-        <w:t>“Changes in city-level mortality per 100,000 population associated with changes in average population-weighted peak season Normalized Difference Vegetation Index (NDVI) from 2014-2018 to 2019-2023 to the 2020 population, by geographical region (panel A) and climate classification (panel B).”</w:t>
+        <w:t xml:space="preserve">“Changes in city-level mortality per 100,000 population associated with changes in average population-weighted peak season Normalized Difference Vegetation </w:t>
+      </w:r>
+      <w:r>
+        <w:rPr>
+          <w:rFonts w:ascii="Times New Roman" w:hAnsi="Times New Roman" w:cs="Times New Roman"/>
+          <w:i/>
+          <w:iCs/>
+          <w:color w:val="156082" w:themeColor="accent1"/>
+        </w:rPr>
+        <w:lastRenderedPageBreak/>
+        <w:t>Index (NDVI) from 2014-2018 to 2019-2023 to the 2020 population, by geographical region (panel A) and climate classification (panel B).”</w:t>
       </w:r>
     </w:p>
     <w:p>
@@ -3098,44 +3138,17 @@
     <w:p>
       <w:pPr>
         <w:pStyle w:val="ListParagraph"/>
-        <w:numPr>
-          <w:ilvl w:val="1"/>
-          <w:numId w:val="5"/>
-        </w:numPr>
-        <w:rPr>
-          <w:rFonts w:ascii="Times New Roman" w:hAnsi="Times New Roman" w:cs="Times New Roman"/>
-        </w:rPr>
-      </w:pPr>
-      <w:r>
-        <w:rPr>
-          <w:rFonts w:ascii="Times New Roman" w:hAnsi="Times New Roman" w:cs="Times New Roman"/>
-        </w:rPr>
-        <w:t>Line 419: most of the paper mentioned that NDVI had remained stable over the period analyzed. However, the authors mention that NDVI has decreased over time. This seems to contradict what discussed before.</w:t>
-      </w:r>
-    </w:p>
-    <w:p>
-      <w:pPr>
-        <w:pStyle w:val="ListParagraph"/>
-        <w:rPr>
-          <w:rFonts w:ascii="Times New Roman" w:hAnsi="Times New Roman" w:cs="Times New Roman"/>
-        </w:rPr>
-      </w:pPr>
-    </w:p>
-    <w:p>
-      <w:pPr>
-        <w:pStyle w:val="ListParagraph"/>
-        <w:rPr>
-          <w:rFonts w:ascii="Times New Roman" w:hAnsi="Times New Roman" w:cs="Times New Roman"/>
-          <w:color w:val="156082" w:themeColor="accent1"/>
-        </w:rPr>
-      </w:pPr>
-      <w:r>
-        <w:rPr>
-          <w:rFonts w:ascii="Times New Roman" w:hAnsi="Times New Roman" w:cs="Times New Roman"/>
-          <w:color w:val="156082" w:themeColor="accent1"/>
-        </w:rPr>
-        <w:lastRenderedPageBreak/>
-        <w:t>This reference is to just North American cities for the comparison with Brochu et al. We have added an explicit reference to North America in this sentence for clarity.</w:t>
+        <w:rPr>
+          <w:rFonts w:ascii="Times New Roman" w:hAnsi="Times New Roman" w:cs="Times New Roman"/>
+          <w:color w:val="156082" w:themeColor="accent1"/>
+        </w:rPr>
+      </w:pPr>
+      <w:r>
+        <w:rPr>
+          <w:rFonts w:ascii="Times New Roman" w:hAnsi="Times New Roman" w:cs="Times New Roman"/>
+          <w:color w:val="156082" w:themeColor="accent1"/>
+        </w:rPr>
+        <w:t>Thank you for your comment. In response to your suggestion, we have added text to the results section, highlighting regional outliers in greenspace change:</w:t>
       </w:r>
     </w:p>
     <w:p>
@@ -3161,7 +3174,140 @@
           <w:rFonts w:ascii="Times New Roman" w:hAnsi="Times New Roman" w:cs="Times New Roman"/>
           <w:color w:val="156082" w:themeColor="accent1"/>
         </w:rPr>
-        <w:t>“Furthermore, we found that NDVI decreased in North American cities over our study period, explaining the difference in sign of our results”</w:t>
+        <w:t>“</w:t>
+      </w:r>
+      <w:r>
+        <w:rPr>
+          <w:rFonts w:ascii="Times New Roman" w:hAnsi="Times New Roman" w:cs="Times New Roman"/>
+          <w:color w:val="156082" w:themeColor="accent1"/>
+        </w:rPr>
+        <w:t xml:space="preserve">There were many outlier cities across several regions. Five Venezuelan cities: Barcelona, Maturin, Barquisimeto, Maracay, and Valencia had increases in NDVI across the two periods despite a general decline in urban greenspace across Latin America and the Caribbean. </w:t>
+      </w:r>
+      <w:proofErr w:type="spellStart"/>
+      <w:r>
+        <w:rPr>
+          <w:rFonts w:ascii="Times New Roman" w:hAnsi="Times New Roman" w:cs="Times New Roman"/>
+          <w:color w:val="156082" w:themeColor="accent1"/>
+        </w:rPr>
+        <w:t>Buram</w:t>
+      </w:r>
+      <w:proofErr w:type="spellEnd"/>
+      <w:r>
+        <w:rPr>
+          <w:rFonts w:ascii="Times New Roman" w:hAnsi="Times New Roman" w:cs="Times New Roman"/>
+          <w:color w:val="156082" w:themeColor="accent1"/>
+        </w:rPr>
+        <w:t xml:space="preserve">, Sudan and Gonda, India were also positive greenspace outliers in the Northern Africa and Southern Asia regions, respectively. In contrast, many cities were negative greenspace outliers in their regions including Auckland, New Zealand; San Antonio and Providence, United States; </w:t>
+      </w:r>
+      <w:proofErr w:type="spellStart"/>
+      <w:r>
+        <w:rPr>
+          <w:rFonts w:ascii="Times New Roman" w:hAnsi="Times New Roman" w:cs="Times New Roman"/>
+          <w:color w:val="156082" w:themeColor="accent1"/>
+        </w:rPr>
+        <w:t>Mataram</w:t>
+      </w:r>
+      <w:proofErr w:type="spellEnd"/>
+      <w:r>
+        <w:rPr>
+          <w:rFonts w:ascii="Times New Roman" w:hAnsi="Times New Roman" w:cs="Times New Roman"/>
+          <w:color w:val="156082" w:themeColor="accent1"/>
+        </w:rPr>
+        <w:t xml:space="preserve">, Indonesia; Lakhimpur, India; </w:t>
+      </w:r>
+      <w:proofErr w:type="spellStart"/>
+      <w:r>
+        <w:rPr>
+          <w:rFonts w:ascii="Times New Roman" w:hAnsi="Times New Roman" w:cs="Times New Roman"/>
+          <w:color w:val="156082" w:themeColor="accent1"/>
+        </w:rPr>
+        <w:t>Drachevo</w:t>
+      </w:r>
+      <w:proofErr w:type="spellEnd"/>
+      <w:r>
+        <w:rPr>
+          <w:rFonts w:ascii="Times New Roman" w:hAnsi="Times New Roman" w:cs="Times New Roman"/>
+          <w:color w:val="156082" w:themeColor="accent1"/>
+        </w:rPr>
+        <w:t xml:space="preserve">, Macedonia; and Dortmund and Wuppertal, Germany. There is likely a mix of driving factors contributing to each of these cities’ greenspace changes. Some of the negative outliers such as Auckland, San Antonio, </w:t>
+      </w:r>
+      <w:proofErr w:type="spellStart"/>
+      <w:r>
+        <w:rPr>
+          <w:rFonts w:ascii="Times New Roman" w:hAnsi="Times New Roman" w:cs="Times New Roman"/>
+          <w:color w:val="156082" w:themeColor="accent1"/>
+        </w:rPr>
+        <w:t>Mataram</w:t>
+      </w:r>
+      <w:proofErr w:type="spellEnd"/>
+      <w:r>
+        <w:rPr>
+          <w:rFonts w:ascii="Times New Roman" w:hAnsi="Times New Roman" w:cs="Times New Roman"/>
+          <w:color w:val="156082" w:themeColor="accent1"/>
+        </w:rPr>
+        <w:t xml:space="preserve">, </w:t>
+      </w:r>
+      <w:proofErr w:type="spellStart"/>
+      <w:r>
+        <w:rPr>
+          <w:rFonts w:ascii="Times New Roman" w:hAnsi="Times New Roman" w:cs="Times New Roman"/>
+          <w:color w:val="156082" w:themeColor="accent1"/>
+        </w:rPr>
+        <w:t>Lakhimpu</w:t>
+      </w:r>
+      <w:proofErr w:type="spellEnd"/>
+      <w:r>
+        <w:rPr>
+          <w:rFonts w:ascii="Times New Roman" w:hAnsi="Times New Roman" w:cs="Times New Roman"/>
+          <w:color w:val="156082" w:themeColor="accent1"/>
+        </w:rPr>
+        <w:t xml:space="preserve">, and </w:t>
+      </w:r>
+      <w:proofErr w:type="spellStart"/>
+      <w:r>
+        <w:rPr>
+          <w:rFonts w:ascii="Times New Roman" w:hAnsi="Times New Roman" w:cs="Times New Roman"/>
+          <w:color w:val="156082" w:themeColor="accent1"/>
+        </w:rPr>
+        <w:t>Drachevo</w:t>
+      </w:r>
+      <w:proofErr w:type="spellEnd"/>
+      <w:r>
+        <w:rPr>
+          <w:rFonts w:ascii="Times New Roman" w:hAnsi="Times New Roman" w:cs="Times New Roman"/>
+          <w:color w:val="156082" w:themeColor="accent1"/>
+        </w:rPr>
+        <w:t xml:space="preserve"> have experienced urbanization over the past decade that may be contributing to their decline in greenspaces. Other cities situated near one another such as the five cities of northern Venezuela and the two German cities likely have experienced similar </w:t>
+      </w:r>
+      <w:proofErr w:type="gramStart"/>
+      <w:r>
+        <w:rPr>
+          <w:rFonts w:ascii="Times New Roman" w:hAnsi="Times New Roman" w:cs="Times New Roman"/>
+          <w:color w:val="156082" w:themeColor="accent1"/>
+        </w:rPr>
+        <w:t>temperature</w:t>
+      </w:r>
+      <w:proofErr w:type="gramEnd"/>
+      <w:r>
+        <w:rPr>
+          <w:rFonts w:ascii="Times New Roman" w:hAnsi="Times New Roman" w:cs="Times New Roman"/>
+          <w:color w:val="156082" w:themeColor="accent1"/>
+        </w:rPr>
+        <w:t xml:space="preserve"> and rainfall changes due to weather and climate change.</w:t>
+      </w:r>
+      <w:r>
+        <w:rPr>
+          <w:rFonts w:ascii="Times New Roman" w:hAnsi="Times New Roman" w:cs="Times New Roman"/>
+          <w:color w:val="156082" w:themeColor="accent1"/>
+        </w:rPr>
+        <w:t>”</w:t>
+      </w:r>
+      <w:r>
+        <w:rPr>
+          <w:rFonts w:ascii="Times New Roman" w:hAnsi="Times New Roman" w:cs="Times New Roman"/>
+          <w:color w:val="156082" w:themeColor="accent1"/>
+        </w:rPr>
+        <w:t xml:space="preserve">  </w:t>
       </w:r>
     </w:p>
     <w:p>
@@ -3187,6 +3333,82 @@
         <w:rPr>
           <w:rFonts w:ascii="Times New Roman" w:hAnsi="Times New Roman" w:cs="Times New Roman"/>
         </w:rPr>
+        <w:t>Line 419: most of the paper mentioned that NDVI had remained stable over the period analyzed. However, the authors mention that NDVI has decreased over time. This seems to contradict what discussed before.</w:t>
+      </w:r>
+    </w:p>
+    <w:p>
+      <w:pPr>
+        <w:pStyle w:val="ListParagraph"/>
+        <w:rPr>
+          <w:rFonts w:ascii="Times New Roman" w:hAnsi="Times New Roman" w:cs="Times New Roman"/>
+        </w:rPr>
+      </w:pPr>
+    </w:p>
+    <w:p>
+      <w:pPr>
+        <w:pStyle w:val="ListParagraph"/>
+        <w:rPr>
+          <w:rFonts w:ascii="Times New Roman" w:hAnsi="Times New Roman" w:cs="Times New Roman"/>
+          <w:color w:val="156082" w:themeColor="accent1"/>
+        </w:rPr>
+      </w:pPr>
+      <w:r>
+        <w:rPr>
+          <w:rFonts w:ascii="Times New Roman" w:hAnsi="Times New Roman" w:cs="Times New Roman"/>
+          <w:color w:val="156082" w:themeColor="accent1"/>
+        </w:rPr>
+        <w:t>This reference is to just North American cities for the comparison with Brochu et al. We have added an explicit reference to North America in this sentence for clarity.</w:t>
+      </w:r>
+    </w:p>
+    <w:p>
+      <w:pPr>
+        <w:pStyle w:val="ListParagraph"/>
+        <w:rPr>
+          <w:rFonts w:ascii="Times New Roman" w:hAnsi="Times New Roman" w:cs="Times New Roman"/>
+          <w:color w:val="156082" w:themeColor="accent1"/>
+        </w:rPr>
+      </w:pPr>
+    </w:p>
+    <w:p>
+      <w:pPr>
+        <w:pStyle w:val="ListParagraph"/>
+        <w:ind w:left="1440"/>
+        <w:rPr>
+          <w:rFonts w:ascii="Times New Roman" w:hAnsi="Times New Roman" w:cs="Times New Roman"/>
+          <w:color w:val="156082" w:themeColor="accent1"/>
+        </w:rPr>
+      </w:pPr>
+      <w:r>
+        <w:rPr>
+          <w:rFonts w:ascii="Times New Roman" w:hAnsi="Times New Roman" w:cs="Times New Roman"/>
+          <w:color w:val="156082" w:themeColor="accent1"/>
+        </w:rPr>
+        <w:t>“Furthermore, we found that NDVI decreased in North American cities over our study period, explaining the difference in sign of our results”</w:t>
+      </w:r>
+    </w:p>
+    <w:p>
+      <w:pPr>
+        <w:pStyle w:val="ListParagraph"/>
+        <w:rPr>
+          <w:rFonts w:ascii="Times New Roman" w:hAnsi="Times New Roman" w:cs="Times New Roman"/>
+        </w:rPr>
+      </w:pPr>
+    </w:p>
+    <w:p>
+      <w:pPr>
+        <w:pStyle w:val="ListParagraph"/>
+        <w:numPr>
+          <w:ilvl w:val="1"/>
+          <w:numId w:val="5"/>
+        </w:numPr>
+        <w:rPr>
+          <w:rFonts w:ascii="Times New Roman" w:hAnsi="Times New Roman" w:cs="Times New Roman"/>
+        </w:rPr>
+      </w:pPr>
+      <w:r>
+        <w:rPr>
+          <w:rFonts w:ascii="Times New Roman" w:hAnsi="Times New Roman" w:cs="Times New Roman"/>
+        </w:rPr>
         <w:t>Conclusions are too short. I suggest merging with discussion.</w:t>
       </w:r>
     </w:p>
@@ -3254,7 +3476,14 @@
           <w:rFonts w:ascii="Times New Roman" w:hAnsi="Times New Roman" w:cs="Times New Roman"/>
         </w:rPr>
         <w:br/>
-        <w:t>In this study, the authors attempt to quantify the contribution of NDVI to mortality in global cities. The attempt is ambitious and interesting, and I appreciate the authors' efforts. However, the validity of the methods and assumptions used in this study are questionable, and thus, the results and conclusions are not convincing enough. I do not recommend that this article be published in ERL.</w:t>
+        <w:t xml:space="preserve">In this study, the authors attempt to quantify the contribution of NDVI to mortality in global cities. The attempt is ambitious and interesting, and I appreciate the authors' efforts. However, the validity of the methods and assumptions used in this study are questionable, and thus, the </w:t>
+      </w:r>
+      <w:r>
+        <w:rPr>
+          <w:rFonts w:ascii="Times New Roman" w:hAnsi="Times New Roman" w:cs="Times New Roman"/>
+        </w:rPr>
+        <w:lastRenderedPageBreak/>
+        <w:t>results and conclusions are not convincing enough. I do not recommend that this article be published in ERL.</w:t>
       </w:r>
     </w:p>
     <w:p>
@@ -3468,141 +3697,147 @@
           <w:rFonts w:ascii="Times New Roman" w:hAnsi="Times New Roman" w:cs="Times New Roman"/>
           <w:color w:val="156082" w:themeColor="accent1"/>
         </w:rPr>
+        <w:t>“The nine longitudinal studies included in this meta-analysis had follow-up periods ranging from four to 18 years and measured urban greenspace using NDVI. Three studies defined greenspace using the average NDVI value from the greenest season of each year within the study period, while four others uses the greenest day or greenest month from a representative year or years.</w:t>
+      </w:r>
+      <w:r>
+        <w:rPr>
+          <w:rFonts w:ascii="Times New Roman" w:hAnsi="Times New Roman" w:cs="Times New Roman"/>
+          <w:color w:val="156082" w:themeColor="accent1"/>
+        </w:rPr>
+        <w:fldChar w:fldCharType="begin"/>
+      </w:r>
+      <w:r>
+        <w:rPr>
+          <w:rFonts w:ascii="Times New Roman" w:hAnsi="Times New Roman" w:cs="Times New Roman"/>
+          <w:color w:val="156082" w:themeColor="accent1"/>
+        </w:rPr>
+        <w:instrText xml:space="preserve"> ADDIN ZOTERO_ITEM CSL_CITATION {"citationID":"RZ7pTqXG","properties":{"formattedCitation":"\\super 23\\uc0\\u8211{}31\\nosupersub{}","plainCitation":"23–31","noteIndex":0},"citationItems":[{"id":620,"uris":["http://zotero.org/users/10202395/items/P63AXWQ7"],"itemData":{"id":620,"type":"article-journal","abstract":"Introduction: Cities often experience high air pollution and noise levels and lack of natural outdoor environments, which may be detrimental to health. The aim of this study was to evaluate the effects of air pollution, noise, and blue and green space on premature all-cause mortality in Barcelona using a mega cohort approach. Methods: Both men and women of 18 years and above registered on 1 January 2010 by the Sistema d’Informació pel Desenvolupament de la Investigació en Atenció Primària (SIDIAP) and living in the city of Barcelona were included in the cohort and followed up until 31 December 2014 or until death (n = 2,939,067 person years). The exposure assessment was conducted at the census tract level (n = 1061). We assigned exposure to long term ambient levels of nitrogen dioxides (NO2), nitrogen oxides (NOx), particulate matter with aerodynamic diameter less than 2.5 µm (PM2.5), between 2.5 µm and 10 µm (PM2.5–10, i.e., coarse particulate matter), less than 10 µm (PM10) and PM2.5 light absorption (hereafter referred to as PM2.5 absorbance) based on land use regressions models. Normalized Difference Vegetation Index (NDVI) was assigned based on remote sensing data, percentage green space and blue space were calculated based on land use maps and modelled road traffic noise was available through the strategic noise map for Barcelona. Results: In this large prospective study (n = 792,649) in an urban area, we found a decreased risk of all-cause mortality with an increase in green space measured as NDVI (hazard ratio (HR) = 0.92, 95% CI 0.89–0.97 per 0.1) and increased risks of mortality with an increase in exposure to blue space (HR = 1.04, 95% CI 1.01–1.06 per 1%), NO2 (HR = 1.01, 95% CI 1.00–1.02 per 5 ug/m3) but no risk with noise (HR = 1.00, 95% CI 0.98–1.02 per 5 dB(A)). The increased risks appeared to be more pronounced in the more deprived areas. Results for NDVI, and to a lesser extent NO2, remained most consistent after mutual adjustment for other exposures. The NDVI estimate was a little attenuated when NO2 was included in the model. The study had some limitations including e.g., the assessment of air pollution, noise, green space and socioeconomic status (SES) on census tract level rather than individual level and residual confounding. Conclusion: This large study provides new insights on the relationship between green and blue space, noise and air pollution and premature all-cause mortality.","container-title":"International Journal of Environmental Research and Public Health","DOI":"10.3390/ijerph15112405","ISSN":"1660-4601","issue":"11","journalAbbreviation":"IJERPH","language":"en","page":"2405","source":"DOI.org (Crossref)","title":"Air Pollution, Noise, Blue Space, and Green Space and Premature Mortality in Barcelona: A Mega Cohort","title-short":"Air Pollution, Noise, Blue Space, and Green Space and Premature Mortality in Barcelona","volume":"15","author":[{"family":"Nieuwenhuijsen","given":"Mark"},{"family":"Gascon","given":"Mireia"},{"family":"Martinez","given":"David"},{"family":"Ponjoan","given":"Anna"},{"family":"Blanch","given":"Jordi"},{"family":"Garcia-Gil","given":"Maria"},{"family":"Ramos","given":"Rafel"},{"family":"Foraster","given":"Maria"},{"family":"Mueller","given":"Natalie"},{"family":"Espinosa","given":"Ana"},{"family":"Cirach","given":"Marta"},{"family":"Khreis","given":"Haneen"},{"family":"Dadvand","given":"Payam"},{"family":"Basagaña","given":"Xavier"}],"issued":{"date-parts":[["2018",10,30]]}}},{"id":763,"uris":["http://zotero.org/users/10202395/items/KMPAKZYD"],"itemData":{"id":763,"type":"article-journal","abstract":"Background Findings from published studies suggest that exposure to and interactions with green spaces are associated with improved psychological wellbeing and have cognitive, physiological, and social benefits, but few studies have examined their potential effect on the risk of mortality. We therefore undertook a national study in Canada to examine associations between urban greenness and cause-specific mortality.","container-title":"The Lancet Planetary Health","DOI":"10.1016/S2542-5196(17)30118-3","ISSN":"25425196","issue":"7","journalAbbreviation":"The Lancet Planetary Health","language":"en","page":"e289-e297","source":"DOI.org (Crossref)","title":"Urban greenness and mortality in Canada's largest cities: a national cohort study","title-short":"Urban greenness and mortality in Canada's largest cities","volume":"1","author":[{"family":"Crouse","given":"Dan L"},{"family":"Pinault","given":"Lauren"},{"family":"Balram","given":"Adele"},{"family":"Hystad","given":"Perry"},{"family":"Peters","given":"Paul A"},{"family":"Chen","given":"Hong"},{"family":"Van Donkelaar","given":"Aaron"},{"family":"Martin","given":"Randall V"},{"family":"Ménard","given":"Richard"},{"family":"Robichaud","given":"Alain"},{"family":"Villeneuve","given":"Paul J"}],"issued":{"date-parts":[["2017",10]]}}},{"id":759,"uris":["http://zotero.org/users/10202395/items/S6EF3EZH"],"itemData":{"id":759,"type":"article-journal","abstract":"Background/Aim: Natural outdoor environments may mitigate harmful environmental factors associated with city living. We studied the longitudinal relationship between natural (‘green and blue’) outdoor environments and mortality in a cohort of older men residing in Perth, Western Australia.\nMethods: We studied a cohort of 9218 men aged 65 years and older from the Health In Men Study. Participants were recruited in 1996–99 and followed until 2014, during which 5889 deaths were observed. Time-varying residential surrounding greenness based on the Normalized Difference Vegetation Index, and the number and size of parks, natural space and waterbodies were defined to characterize the natural outdoor environment. Allcause non-accidental and cause-specific mortality was ascertained with the Western Australian Data Linkage System. The association of the natural outdoor environment with mortality was examined using Cox regression analysis.\nResults: After adjusting for age, men living in the highest quartile of cumulative average surrounding greenness had a 9% lower rate of all-cause non-accidental mortality (95% confidence interval [CI] 0.84, 0.98; p = .013) compared with those in the lowest quartile. This association was no longer present after adjustment for other risk factors, especially level of education. Living within 500 m of one (vs. no) natural space was associated with decreased mortality risk (adjusted hazard ratio 0.93; 95% CI 0.86, 1.00; p = .046), but no association with mortality was found for two or more natural spaces compared to none and for parks. Associations between waterbodies and mortality were inconsistent, showing non-linear beneficial and harmful associations.\nConclusions: In this longitudinal study of older men residing in Perth, we observed evidence suggestive of an association between access to natural spaces and decreased mortality. Associations between surrounding greenness and mortality seemed to be confounded by level of education, and associations with waterbodies were complex and need to be studied further.","container-title":"Environment International","DOI":"10.1016/j.envint.2019.01.075","ISSN":"01604120","journalAbbreviation":"Environment International","language":"en","page":"430-436","source":"DOI.org (Crossref)","title":"The longitudinal association between natural outdoor environments and mortality in 9218 older men from Perth, Western Australia","volume":"125","author":[{"family":"Zijlema","given":"Wilma L."},{"family":"Stasinska","given":"Ania"},{"family":"Blake","given":"David"},{"family":"Dirgawati","given":"Mila"},{"family":"Flicker","given":"Leon"},{"family":"Yeap","given":"Bu B."},{"family":"Golledge","given":"Jonathan"},{"family":"Hankey","given":"Graeme J."},{"family":"Nieuwenhuijsen","given":"Mark"},{"family":"Heyworth","given":"Jane"}],"issued":{"date-parts":[["2019",4]]}}},{"id":814,"uris":["http://zotero.org/users/10202395/items/7U4RTEN6"],"itemData":{"id":814,"type":"article-journal","abstract":"Background: Green, natural environments may ameliorate adverse environmental exposures (e.g., air pollution, noise, and extreme heat), increase physical activity and social engagement, and lower stress.\nObjectives: We aimed to examine the prospective association between residential greenness and mortality.\nMethods: Using data from the U.S.-based Nurses’ Health Study prospective cohort, we defined cumulative average time-varying seasonal greenness surrounding each participant’s address using satellite imagery [Normalized Difference Vegetation Index (NDVI)]. We followed 108,630 women and observed 8,604 deaths between 2000 and 2008.\nResults: In models adjusted for mortality risk factors (age, race/ethnicity, smoking, and individualand area-level socioeconomic status), women living in the highest quintile of cumulative average greenness (accounting for changes in residence during follow-up) in the 250-m area around their home had a 12% lower rate of all-cause nonaccidental mortality [95% confidence interval (CI); 0.82, 0.94] than those in the lowest quintile. The results were consistent for the 1,250-m area, although the relationship was slightly attenuated. These associations were strongest for respiratory and cancer mortality. The findings from a mediation analysis suggested that the association between greenness and mortality may be at least partly mediated by physical activity, particulate matter &lt; 2.5 μm, social engagement, and depression.\nConclusions: Higher levels of green vegetation were associated with decreased mortality. Policies to increase vegetation may provide opportunities for physical activity, reduce harmful exposures, increase social engagement, and improve mental health. Planting vegetation may mitigate the effects of climate change; in addition, evidence of an association between vegetation and lower mortality rates suggests it also might be used to improve health.","container-title":"Environmental Health Perspectives","DOI":"10.1289/ehp.1510363","ISSN":"0091-6765, 1552-9924","issue":"9","journalAbbreviation":"Environ Health Perspect","language":"en","page":"1344-1352","source":"DOI.org (Crossref)","title":"Exposure to Greenness and Mortality in a Nationwide Prospective Cohort Study of Women","volume":"124","author":[{"family":"James","given":"Peter"},{"family":"Hart","given":"Jaime E."},{"family":"Banay","given":"Rachel F."},{"family":"Laden","given":"Francine"}],"issued":{"date-parts":[["2016",9]]}}},{"id":815,"uris":["http://zotero.org/users/10202395/items/K6FGJ93P"],"itemData":{"id":815,"type":"article-journal","abstract":"Background: Residential proximity to green space has been associated with physical and mental health beneﬁts, but whether green space is associated with post-stroke survival has not been studied.\nMethods: Patients Z21 years of age admitted to the Beth Israel Deaconess Medical Center (BIDMC) between 1999 and 2008 with acute ischemic stroke were identiﬁed. Demographics, presenting symptoms, medical history and imaging results were abstracted from medical records at the time of hospitalization for stroke onset. Addresses were linked to average Normalized Difference Vegetation Index, distance to roadways with more than 10,000 cars/day, and US census block group. Deaths were identiﬁed through June 2012 using the Social Security Death Index.\nResults: There were 929 deaths among 1645 patients with complete data (median follow up: 5 years). In multivariable Cox models adjusted for indicators of medical history, demographic and socioeconomic factors, the hazard ratio for patients living in locations in the highest quartile of green space compared to the lowest quartile was 0.78 (95% Conﬁdence Interval: 0.63–0.97) (p-trend¼0.009). This association remained statistically signiﬁcant after adjustment for residential proximity to a high trafﬁc road.\nConclusions: Residential proximity to green space is associated with higher survival rates after ischemic stroke in multivariable adjusted models. Further work is necessary to elucidate the underlying mechanisms for this association, and to better understand the exposure–response relationships and susceptibility factors that may contribute to higher mortality in low green space areas.","container-title":"Environmental Research","DOI":"10.1016/j.envres.2014.05.005","ISSN":"00139351","journalAbbreviation":"Environmental Research","language":"en","page":"42-48","source":"DOI.org (Crossref)","title":"Green space and mortality following ischemic stroke","volume":"133","author":[{"family":"Wilker","given":"Elissa H."},{"family":"Wu","given":"Chih-Da"},{"family":"McNeely","given":"Eileen"},{"family":"Mostofsky","given":"Elizabeth"},{"family":"Spengler","given":"John"},{"family":"Wellenius","given":"Gregory A."},{"family":"Mittleman","given":"Murray A."}],"issued":{"date-parts":[["2014",8]]}}},{"id":816,"uris":["http://zotero.org/users/10202395/items/886287M5"],"itemData":{"id":816,"type":"article-journal","abstract":"Parks and green space areas are important to human health for psychological and physiological reasons. There have been few evaluations of access to green space on mortality. This paper describes a cohort study of approximately 575,000 adults, 35 years of age and older, who resided in 10 urban areas in Ontario, Canada, between 1982 and 1986. Individuals were identiﬁed from income tax ﬁlings, and vital status was determined up to December 31, 2004 through record linkage to the Canadian Mortality Data Base. Place of residence was deﬁned by postal code data that were extracted from income tax ﬁlings. Urban green space was deﬁned by Landsat satellite retrievals with the Normalized Difference Vegetation Index and this was assigned to individuals’ place of residence at inception into the cohort using both a 30 m grid cell and a 500 m buffer. The proportional hazards model was used to estimate rate ratios (RRs) and their corresponding 95% conﬁdence intervals (CI) for selected underlying causes of death. The rate ratios were adjusted for income, marital status, ambient air pollution, and contextual neighborhood characteristics. About 187,000 subjects died during follow-up. An increase in the interquartile range of green space, using a 500 m buffer, was associated with reduced non-accidental mortality (RR ¼ 0.95, 95% CI ¼0.94–0.96). Reductions in mortality with increased residential green space were observed for each underlying cause of death; the strongest association was found for respiratory disease mortality (RR ¼0.91, 95% CI¼ 0.89–0.93). Risk estimates were essentially unchanged after adjusting for ambient air pollution. Our study suggests that green space in urban environments was associated with long-term reduction in mortality although this ﬁnding should be interpreted cautiously as this association may be inﬂuenced by residual confounding of sociodemographic and lifestyle factors. Further research is needed to: conﬁrm these ﬁndings, better understand the relationships between access to green space and behavioral risk factors for mortality, and identify what green space characteristics may confer the greatest health beneﬁt.","container-title":"Environmental Research","DOI":"10.1016/j.envres.2012.03.003","ISSN":"00139351","journalAbbreviation":"Environmental Research","language":"en","page":"51-58","source":"DOI.org (Crossref)","title":"A cohort study relating urban green space with mortality in Ontario, Canada","volume":"115","author":[{"family":"Villeneuve","given":"Paul J."},{"family":"Jerrett","given":"Michael"},{"family":"G. Su","given":"Jason"},{"family":"Burnett","given":"Richard T."},{"family":"Chen","given":"Hong"},{"family":"Wheeler","given":"Amanda J."},{"family":"Goldberg","given":"Mark S."}],"issued":{"date-parts":[["2012",5]]}}},{"id":818,"uris":["http://zotero.org/users/10202395/items/RFQA3A6G"],"itemData":{"id":818,"type":"article-journal","abstract":"Background Exposure to natural vegetation, or greenness, might affect health through several pathways, including increased physical activity and social engagement, improved mental health, and reductions in exposure to air pollution, extreme temperatures, and noise. Few studies of the effects of greenness have focused on Asia, and, to the best of our knowledge, no study has assessed the effect on vulnerable oldest-old populations. We assessed the association between residential greenness and mortality in an older cohort in China.","container-title":"The Lancet Planetary Health","DOI":"10.1016/S2542-5196(18)30264-X","ISSN":"25425196","issue":"1","journalAbbreviation":"The Lancet Planetary Health","language":"en","page":"e17-e25","source":"DOI.org (Crossref)","title":"Residential greenness and mortality in oldest-old women and men in China: a longitudinal cohort study","title-short":"Residential greenness and mortality in oldest-old women and men in China","volume":"3","author":[{"family":"Ji","given":"John S"},{"family":"Zhu","given":"Anna"},{"family":"Bai","given":"Chen"},{"family":"Wu","given":"Chih-Da"},{"family":"Yan","given":"Lijing"},{"family":"Tang","given":"Shenglan"},{"family":"Zeng","given":"Yi"},{"family":"James","given":"Peter"}],"issued":{"date-parts":[["2019",1]]}}},{"id":820,"uris":["http://zotero.org/users/10202395/items/XKGX9JWE"],"itemData":{"id":820,"type":"article-journal","abstract":"BACKGROUND: Living in areas with higher levels of surrounding greenness and access to urban green areas have been associated with beneﬁcial health outcomes. Some studies suggested a beneﬁcial inﬂuence on mortality, but the evidence is still controversial.\nOBJECTIVES: We used longitudinal data from a large cohort to estimate associations of two measures of residential greenness exposure with causespeciﬁc mortality and stroke incidence.\nMETHODS: We studied a population-based cohort of 1,263,721 residents in Rome aged ≥30 y, followed from 2001 to 2013. As greenness exposure, we utilized the leaf area index (LAI), which expresses the tree canopy as the leaf area per unit ground surface area, and the normalized difference vegetation index (NDVI) within 300- and 1,000-m buﬀers around home addresses. We estimated the association between the two measures of residential greenness and the outcomes using Cox models, after controlling for relevant individual covariates and contextual characteristics, and explored potential mediation by air pollution [ﬁne particulate matter with aerodynamic diameter ≤2:5 lm ðPM2:5Þ and NO2] and road traﬃc noise.\nRESULTS: We observed 198,704 deaths from nonaccidental causes, 81,269 from cardiovascular diseases [CVDs; 29,654 from ischemic heart disease (IHD)], 18,090 from cerebrovascular diseases, and 29,033 incident cases of stroke. Residential greenness, expressed as interquartile range (IQR) increase in LAI within 300 m, was inversely associated with stroke incidence {hazard ratio (HR) 0.977 [95% conﬁdence interval (CI): 0.961, 0.994]} and mortality for nonaccidental [HR 0.988 (95% CI: 0.981, 0.994)], cardiovascular [HR 0.984 (95% CI: 0.974, 0.994)] and cerebrovascular diseases [HR 0.964 (95% CI: 0.943, 0.985)]. Similar results were obtained using NDVI with 300- or 1,000-m buﬀers.\nCONCLUSIONS: Living in greener areas was associated with better health outcomes in our study, which could be partly due to reduced exposure to environmental hazards. Further research is required to understand the underlying mechanisms. https://doi.org/10.1289/EHP2854","container-title":"Environmental Health Perspectives","DOI":"10.1289/EHP2854","ISSN":"0091-6765, 1552-9924","issue":"2","journalAbbreviation":"Environ Health Perspect","language":"en","page":"027002","source":"DOI.org (Crossref)","title":"Exposure to Residential Greenness as a Predictor of Cause-Specific Mortality and Stroke Incidence in the Rome Longitudinal Study","volume":"127","author":[{"family":"Orioli","given":"Riccardo"},{"family":"Antonucci","given":"Chiara"},{"family":"Scortichini","given":"Matteo"},{"family":"Cerza","given":"Francesco"},{"family":"Marando","given":"Federica"},{"family":"Ancona","given":"Carla"},{"family":"Manes","given":"Fausto"},{"family":"Davoli","given":"Marina"},{"family":"Michelozzi","given":"Paola"},{"family":"Forastiere","given":"Francesco"},{"family":"Cesaroni","given":"Giulia"}],"issued":{"date-parts":[["2019",2]]}}},{"id":813,"uris":["http://zotero.org/users/10202395/items/CC6MFADX"],"itemData":{"id":813,"type":"article-journal","container-title":"Environment International","DOI":"10.1016/j.envint.2017.08.012","ISSN":"01604120","journalAbbreviation":"Environment International","language":"en","page":"176-184","source":"DOI.org (Crossref)","title":"More than clean air and tranquillity: Residential green is independently associated with decreasing mortality","title-short":"More than clean air and tranquillity","volume":"108","author":[{"family":"Vienneau","given":"Danielle"},{"family":"De Hoogh","given":"Kees"},{"family":"Faeh","given":"David"},{"family":"Kaufmann","given":"Marco"},{"family":"Wunderli","given":"Jean Marc"},{"family":"Röösli","given":"Martin"}],"issued":{"date-parts":[["2017",11]]}}}],"schema":"https://github.com/citation-style-language/schema/raw/master/csl-citation.json"} </w:instrText>
+      </w:r>
+      <w:r>
+        <w:rPr>
+          <w:rFonts w:ascii="Times New Roman" w:hAnsi="Times New Roman" w:cs="Times New Roman"/>
+          <w:color w:val="156082" w:themeColor="accent1"/>
+        </w:rPr>
+        <w:fldChar w:fldCharType="separate"/>
+      </w:r>
+      <w:r>
+        <w:rPr>
+          <w:rFonts w:ascii="Times New Roman" w:hAnsi="Times New Roman" w:cs="Times New Roman"/>
+          <w:color w:val="156082" w:themeColor="accent1"/>
+          <w:vertAlign w:val="superscript"/>
+        </w:rPr>
+        <w:t>23–31</w:t>
+      </w:r>
+      <w:r>
+        <w:rPr>
+          <w:rFonts w:ascii="Times New Roman" w:hAnsi="Times New Roman" w:cs="Times New Roman"/>
+          <w:color w:val="156082" w:themeColor="accent1"/>
+        </w:rPr>
+        <w:fldChar w:fldCharType="end"/>
+      </w:r>
+      <w:r>
+        <w:rPr>
+          <w:rFonts w:ascii="Times New Roman" w:hAnsi="Times New Roman" w:cs="Times New Roman"/>
+          <w:color w:val="156082" w:themeColor="accent1"/>
+        </w:rPr>
+        <w:t>”</w:t>
+      </w:r>
+    </w:p>
+    <w:p>
+      <w:pPr>
+        <w:rPr>
+          <w:rFonts w:ascii="Times New Roman" w:hAnsi="Times New Roman" w:cs="Times New Roman"/>
+          <w:color w:val="156082" w:themeColor="accent1"/>
+        </w:rPr>
+      </w:pPr>
+    </w:p>
+    <w:p>
+      <w:pPr>
+        <w:rPr>
+          <w:rFonts w:ascii="Times New Roman" w:hAnsi="Times New Roman" w:cs="Times New Roman"/>
+          <w:color w:val="156082" w:themeColor="accent1"/>
+        </w:rPr>
+      </w:pPr>
+      <w:r>
+        <w:rPr>
+          <w:rFonts w:ascii="Times New Roman" w:hAnsi="Times New Roman" w:cs="Times New Roman"/>
+          <w:color w:val="156082" w:themeColor="accent1"/>
+        </w:rPr>
+        <w:t>We’ve also added text to the discussion section to</w:t>
+      </w:r>
+      <w:r>
+        <w:rPr>
+          <w:rFonts w:ascii="Times New Roman" w:hAnsi="Times New Roman" w:cs="Times New Roman"/>
+          <w:color w:val="156082" w:themeColor="accent1"/>
+        </w:rPr>
+        <w:t xml:space="preserve"> be explicit about the limitations of our approach with respect to the temporal nature of the exposure </w:t>
+      </w:r>
+      <w:r>
+        <w:rPr>
+          <w:rFonts w:ascii="Times New Roman" w:hAnsi="Times New Roman" w:cs="Times New Roman"/>
+          <w:color w:val="156082" w:themeColor="accent1"/>
+        </w:rPr>
+        <w:t>measurement</w:t>
+      </w:r>
+      <w:r>
+        <w:rPr>
+          <w:rFonts w:ascii="Times New Roman" w:hAnsi="Times New Roman" w:cs="Times New Roman"/>
+          <w:color w:val="156082" w:themeColor="accent1"/>
+        </w:rPr>
+        <w:t>:</w:t>
+      </w:r>
+    </w:p>
+    <w:p>
+      <w:pPr>
+        <w:rPr>
+          <w:rFonts w:ascii="Times New Roman" w:hAnsi="Times New Roman" w:cs="Times New Roman"/>
+          <w:color w:val="156082" w:themeColor="accent1"/>
+        </w:rPr>
+      </w:pPr>
+    </w:p>
+    <w:p>
+      <w:pPr>
+        <w:ind w:left="720"/>
+        <w:rPr>
+          <w:rFonts w:ascii="Times New Roman" w:hAnsi="Times New Roman" w:cs="Times New Roman"/>
+          <w:color w:val="156082" w:themeColor="accent1"/>
+        </w:rPr>
+      </w:pPr>
+      <w:r>
+        <w:rPr>
+          <w:rFonts w:ascii="Times New Roman" w:hAnsi="Times New Roman" w:cs="Times New Roman"/>
+          <w:color w:val="156082" w:themeColor="accent1"/>
+        </w:rPr>
+        <w:t>“Furthermore, the timescale on which exposure to higher levels of NDVI improves health is unknown. The studies included in the meta-analysis range in follow-up time from four to 18 years. If the changes in NDVI across the two time periods do not reflect true trends but rather temporary increases or decreases, our results will not be applicable to future heath projections.”</w:t>
+      </w:r>
+    </w:p>
+    <w:p>
+      <w:pPr>
+        <w:rPr>
+          <w:rFonts w:ascii="Times New Roman" w:hAnsi="Times New Roman" w:cs="Times New Roman"/>
+          <w:color w:val="156082" w:themeColor="accent1"/>
+        </w:rPr>
+      </w:pPr>
+    </w:p>
+    <w:p>
+      <w:pPr>
+        <w:rPr>
+          <w:rFonts w:ascii="Times New Roman" w:hAnsi="Times New Roman" w:cs="Times New Roman"/>
+        </w:rPr>
+      </w:pPr>
+      <w:r>
+        <w:rPr>
+          <w:rFonts w:ascii="Times New Roman" w:hAnsi="Times New Roman" w:cs="Times New Roman"/>
+        </w:rPr>
+        <w:br/>
+        <w:t xml:space="preserve">The authors apply one single risk function to all the cities all over the world. This risk function is based on the nine studies, most of which are conducted in developed countries in temperate </w:t>
+      </w:r>
+      <w:r>
+        <w:rPr>
+          <w:rFonts w:ascii="Times New Roman" w:hAnsi="Times New Roman" w:cs="Times New Roman"/>
+        </w:rPr>
         <w:lastRenderedPageBreak/>
-        <w:t>“The nine longitudinal studies included in this meta-analysis had follow-up periods ranging from four to 18 years and measured urban greenspace using NDVI. Three studies defined greenspace using the average NDVI value from the greenest season of each year within the study period, while four others uses the greenest day or greenest month from a representative year or years.</w:t>
-      </w:r>
-      <w:r>
-        <w:rPr>
-          <w:rFonts w:ascii="Times New Roman" w:hAnsi="Times New Roman" w:cs="Times New Roman"/>
-          <w:color w:val="156082" w:themeColor="accent1"/>
-        </w:rPr>
-        <w:fldChar w:fldCharType="begin"/>
-      </w:r>
-      <w:r>
-        <w:rPr>
-          <w:rFonts w:ascii="Times New Roman" w:hAnsi="Times New Roman" w:cs="Times New Roman"/>
-          <w:color w:val="156082" w:themeColor="accent1"/>
-        </w:rPr>
-        <w:instrText xml:space="preserve"> ADDIN ZOTERO_ITEM CSL_CITATION {"citationID":"RZ7pTqXG","properties":{"formattedCitation":"\\super 23\\uc0\\u8211{}31\\nosupersub{}","plainCitation":"23–31","noteIndex":0},"citationItems":[{"id":620,"uris":["http://zotero.org/users/10202395/items/P63AXWQ7"],"itemData":{"id":620,"type":"article-journal","abstract":"Introduction: Cities often experience high air pollution and noise levels and lack of natural outdoor environments, which may be detrimental to health. The aim of this study was to evaluate the effects of air pollution, noise, and blue and green space on premature all-cause mortality in Barcelona using a mega cohort approach. Methods: Both men and women of 18 years and above registered on 1 January 2010 by the Sistema d’Informació pel Desenvolupament de la Investigació en Atenció Primària (SIDIAP) and living in the city of Barcelona were included in the cohort and followed up until 31 December 2014 or until death (n = 2,939,067 person years). The exposure assessment was conducted at the census tract level (n = 1061). We assigned exposure to long term ambient levels of nitrogen dioxides (NO2), nitrogen oxides (NOx), particulate matter with aerodynamic diameter less than 2.5 µm (PM2.5), between 2.5 µm and 10 µm (PM2.5–10, i.e., coarse particulate matter), less than 10 µm (PM10) and PM2.5 light absorption (hereafter referred to as PM2.5 absorbance) based on land use regressions models. Normalized Difference Vegetation Index (NDVI) was assigned based on remote sensing data, percentage green space and blue space were calculated based on land use maps and modelled road traffic noise was available through the strategic noise map for Barcelona. Results: In this large prospective study (n = 792,649) in an urban area, we found a decreased risk of all-cause mortality with an increase in green space measured as NDVI (hazard ratio (HR) = 0.92, 95% CI 0.89–0.97 per 0.1) and increased risks of mortality with an increase in exposure to blue space (HR = 1.04, 95% CI 1.01–1.06 per 1%), NO2 (HR = 1.01, 95% CI 1.00–1.02 per 5 ug/m3) but no risk with noise (HR = 1.00, 95% CI 0.98–1.02 per 5 dB(A)). The increased risks appeared to be more pronounced in the more deprived areas. Results for NDVI, and to a lesser extent NO2, remained most consistent after mutual adjustment for other exposures. The NDVI estimate was a little attenuated when NO2 was included in the model. The study had some limitations including e.g., the assessment of air pollution, noise, green space and socioeconomic status (SES) on census tract level rather than individual level and residual confounding. Conclusion: This large study provides new insights on the relationship between green and blue space, noise and air pollution and premature all-cause mortality.","container-title":"International Journal of Environmental Research and Public Health","DOI":"10.3390/ijerph15112405","ISSN":"1660-4601","issue":"11","journalAbbreviation":"IJERPH","language":"en","page":"2405","source":"DOI.org (Crossref)","title":"Air Pollution, Noise, Blue Space, and Green Space and Premature Mortality in Barcelona: A Mega Cohort","title-short":"Air Pollution, Noise, Blue Space, and Green Space and Premature Mortality in Barcelona","volume":"15","author":[{"family":"Nieuwenhuijsen","given":"Mark"},{"family":"Gascon","given":"Mireia"},{"family":"Martinez","given":"David"},{"family":"Ponjoan","given":"Anna"},{"family":"Blanch","given":"Jordi"},{"family":"Garcia-Gil","given":"Maria"},{"family":"Ramos","given":"Rafel"},{"family":"Foraster","given":"Maria"},{"family":"Mueller","given":"Natalie"},{"family":"Espinosa","given":"Ana"},{"family":"Cirach","given":"Marta"},{"family":"Khreis","given":"Haneen"},{"family":"Dadvand","given":"Payam"},{"family":"Basagaña","given":"Xavier"}],"issued":{"date-parts":[["2018",10,30]]}}},{"id":763,"uris":["http://zotero.org/users/10202395/items/KMPAKZYD"],"itemData":{"id":763,"type":"article-journal","abstract":"Background Findings from published studies suggest that exposure to and interactions with green spaces are associated with improved psychological wellbeing and have cognitive, physiological, and social benefits, but few studies have examined their potential effect on the risk of mortality. We therefore undertook a national study in Canada to examine associations between urban greenness and cause-specific mortality.","container-title":"The Lancet Planetary Health","DOI":"10.1016/S2542-5196(17)30118-3","ISSN":"25425196","issue":"7","journalAbbreviation":"The Lancet Planetary Health","language":"en","page":"e289-e297","source":"DOI.org (Crossref)","title":"Urban greenness and mortality in Canada's largest cities: a national cohort study","title-short":"Urban greenness and mortality in Canada's largest cities","volume":"1","author":[{"family":"Crouse","given":"Dan L"},{"family":"Pinault","given":"Lauren"},{"family":"Balram","given":"Adele"},{"family":"Hystad","given":"Perry"},{"family":"Peters","given":"Paul A"},{"family":"Chen","given":"Hong"},{"family":"Van Donkelaar","given":"Aaron"},{"family":"Martin","given":"Randall V"},{"family":"Ménard","given":"Richard"},{"family":"Robichaud","given":"Alain"},{"family":"Villeneuve","given":"Paul J"}],"issued":{"date-parts":[["2017",10]]}}},{"id":759,"uris":["http://zotero.org/users/10202395/items/S6EF3EZH"],"itemData":{"id":759,"type":"article-journal","abstract":"Background/Aim: Natural outdoor environments may mitigate harmful environmental factors associated with city living. We studied the longitudinal relationship between natural (‘green and blue’) outdoor environments and mortality in a cohort of older men residing in Perth, Western Australia.\nMethods: We studied a cohort of 9218 men aged 65 years and older from the Health In Men Study. Participants were recruited in 1996–99 and followed until 2014, during which 5889 deaths were observed. Time-varying residential surrounding greenness based on the Normalized Difference Vegetation Index, and the number and size of parks, natural space and waterbodies were defined to characterize the natural outdoor environment. Allcause non-accidental and cause-specific mortality was ascertained with the Western Australian Data Linkage System. The association of the natural outdoor environment with mortality was examined using Cox regression analysis.\nResults: After adjusting for age, men living in the highest quartile of cumulative average surrounding greenness had a 9% lower rate of all-cause non-accidental mortality (95% confidence interval [CI] 0.84, 0.98; p = .013) compared with those in the lowest quartile. This association was no longer present after adjustment for other risk factors, especially level of education. Living within 500 m of one (vs. no) natural space was associated with decreased mortality risk (adjusted hazard ratio 0.93; 95% CI 0.86, 1.00; p = .046), but no association with mortality was found for two or more natural spaces compared to none and for parks. Associations between waterbodies and mortality were inconsistent, showing non-linear beneficial and harmful associations.\nConclusions: In this longitudinal study of older men residing in Perth, we observed evidence suggestive of an association between access to natural spaces and decreased mortality. Associations between surrounding greenness and mortality seemed to be confounded by level of education, and associations with waterbodies were complex and need to be studied further.","container-title":"Environment International","DOI":"10.1016/j.envint.2019.01.075","ISSN":"01604120","journalAbbreviation":"Environment International","language":"en","page":"430-436","source":"DOI.org (Crossref)","title":"The longitudinal association between natural outdoor environments and mortality in 9218 older men from Perth, Western Australia","volume":"125","author":[{"family":"Zijlema","given":"Wilma L."},{"family":"Stasinska","given":"Ania"},{"family":"Blake","given":"David"},{"family":"Dirgawati","given":"Mila"},{"family":"Flicker","given":"Leon"},{"family":"Yeap","given":"Bu B."},{"family":"Golledge","given":"Jonathan"},{"family":"Hankey","given":"Graeme J."},{"family":"Nieuwenhuijsen","given":"Mark"},{"family":"Heyworth","given":"Jane"}],"issued":{"date-parts":[["2019",4]]}}},{"id":814,"uris":["http://zotero.org/users/10202395/items/7U4RTEN6"],"itemData":{"id":814,"type":"article-journal","abstract":"Background: Green, natural environments may ameliorate adverse environmental exposures (e.g., air pollution, noise, and extreme heat), increase physical activity and social engagement, and lower stress.\nObjectives: We aimed to examine the prospective association between residential greenness and mortality.\nMethods: Using data from the U.S.-based Nurses’ Health Study prospective cohort, we defined cumulative average time-varying seasonal greenness surrounding each participant’s address using satellite imagery [Normalized Difference Vegetation Index (NDVI)]. We followed 108,630 women and observed 8,604 deaths between 2000 and 2008.\nResults: In models adjusted for mortality risk factors (age, race/ethnicity, smoking, and individualand area-level socioeconomic status), women living in the highest quintile of cumulative average greenness (accounting for changes in residence during follow-up) in the 250-m area around their home had a 12% lower rate of all-cause nonaccidental mortality [95% confidence interval (CI); 0.82, 0.94] than those in the lowest quintile. The results were consistent for the 1,250-m area, although the relationship was slightly attenuated. These associations were strongest for respiratory and cancer mortality. The findings from a mediation analysis suggested that the association between greenness and mortality may be at least partly mediated by physical activity, particulate matter &lt; 2.5 μm, social engagement, and depression.\nConclusions: Higher levels of green vegetation were associated with decreased mortality. Policies to increase vegetation may provide opportunities for physical activity, reduce harmful exposures, increase social engagement, and improve mental health. Planting vegetation may mitigate the effects of climate change; in addition, evidence of an association between vegetation and lower mortality rates suggests it also might be used to improve health.","container-title":"Environmental Health Perspectives","DOI":"10.1289/ehp.1510363","ISSN":"0091-6765, 1552-9924","issue":"9","journalAbbreviation":"Environ Health Perspect","language":"en","page":"1344-1352","source":"DOI.org (Crossref)","title":"Exposure to Greenness and Mortality in a Nationwide Prospective Cohort Study of Women","volume":"124","author":[{"family":"James","given":"Peter"},{"family":"Hart","given":"Jaime E."},{"family":"Banay","given":"Rachel F."},{"family":"Laden","given":"Francine"}],"issued":{"date-parts":[["2016",9]]}}},{"id":815,"uris":["http://zotero.org/users/10202395/items/K6FGJ93P"],"itemData":{"id":815,"type":"article-journal","abstract":"Background: Residential proximity to green space has been associated with physical and mental health beneﬁts, but whether green space is associated with post-stroke survival has not been studied.\nMethods: Patients Z21 years of age admitted to the Beth Israel Deaconess Medical Center (BIDMC) between 1999 and 2008 with acute ischemic stroke were identiﬁed. Demographics, presenting symptoms, medical history and imaging results were abstracted from medical records at the time of hospitalization for stroke onset. Addresses were linked to average Normalized Difference Vegetation Index, distance to roadways with more than 10,000 cars/day, and US census block group. Deaths were identiﬁed through June 2012 using the Social Security Death Index.\nResults: There were 929 deaths among 1645 patients with complete data (median follow up: 5 years). In multivariable Cox models adjusted for indicators of medical history, demographic and socioeconomic factors, the hazard ratio for patients living in locations in the highest quartile of green space compared to the lowest quartile was 0.78 (95% Conﬁdence Interval: 0.63–0.97) (p-trend¼0.009). This association remained statistically signiﬁcant after adjustment for residential proximity to a high trafﬁc road.\nConclusions: Residential proximity to green space is associated with higher survival rates after ischemic stroke in multivariable adjusted models. Further work is necessary to elucidate the underlying mechanisms for this association, and to better understand the exposure–response relationships and susceptibility factors that may contribute to higher mortality in low green space areas.","container-title":"Environmental Research","DOI":"10.1016/j.envres.2014.05.005","ISSN":"00139351","journalAbbreviation":"Environmental Research","language":"en","page":"42-48","source":"DOI.org (Crossref)","title":"Green space and mortality following ischemic stroke","volume":"133","author":[{"family":"Wilker","given":"Elissa H."},{"family":"Wu","given":"Chih-Da"},{"family":"McNeely","given":"Eileen"},{"family":"Mostofsky","given":"Elizabeth"},{"family":"Spengler","given":"John"},{"family":"Wellenius","given":"Gregory A."},{"family":"Mittleman","given":"Murray A."}],"issued":{"date-parts":[["2014",8]]}}},{"id":816,"uris":["http://zotero.org/users/10202395/items/886287M5"],"itemData":{"id":816,"type":"article-journal","abstract":"Parks and green space areas are important to human health for psychological and physiological reasons. There have been few evaluations of access to green space on mortality. This paper describes a cohort study of approximately 575,000 adults, 35 years of age and older, who resided in 10 urban areas in Ontario, Canada, between 1982 and 1986. Individuals were identiﬁed from income tax ﬁlings, and vital status was determined up to December 31, 2004 through record linkage to the Canadian Mortality Data Base. Place of residence was deﬁned by postal code data that were extracted from income tax ﬁlings. Urban green space was deﬁned by Landsat satellite retrievals with the Normalized Difference Vegetation Index and this was assigned to individuals’ place of residence at inception into the cohort using both a 30 m grid cell and a 500 m buffer. The proportional hazards model was used to estimate rate ratios (RRs) and their corresponding 95% conﬁdence intervals (CI) for selected underlying causes of death. The rate ratios were adjusted for income, marital status, ambient air pollution, and contextual neighborhood characteristics. About 187,000 subjects died during follow-up. An increase in the interquartile range of green space, using a 500 m buffer, was associated with reduced non-accidental mortality (RR ¼ 0.95, 95% CI ¼0.94–0.96). Reductions in mortality with increased residential green space were observed for each underlying cause of death; the strongest association was found for respiratory disease mortality (RR ¼0.91, 95% CI¼ 0.89–0.93). Risk estimates were essentially unchanged after adjusting for ambient air pollution. Our study suggests that green space in urban environments was associated with long-term reduction in mortality although this ﬁnding should be interpreted cautiously as this association may be inﬂuenced by residual confounding of sociodemographic and lifestyle factors. Further research is needed to: conﬁrm these ﬁndings, better understand the relationships between access to green space and behavioral risk factors for mortality, and identify what green space characteristics may confer the greatest health beneﬁt.","container-title":"Environmental Research","DOI":"10.1016/j.envres.2012.03.003","ISSN":"00139351","journalAbbreviation":"Environmental Research","language":"en","page":"51-58","source":"DOI.org (Crossref)","title":"A cohort study relating urban green space with mortality in Ontario, Canada","volume":"115","author":[{"family":"Villeneuve","given":"Paul J."},{"family":"Jerrett","given":"Michael"},{"family":"G. Su","given":"Jason"},{"family":"Burnett","given":"Richard T."},{"family":"Chen","given":"Hong"},{"family":"Wheeler","given":"Amanda J."},{"family":"Goldberg","given":"Mark S."}],"issued":{"date-parts":[["2012",5]]}}},{"id":818,"uris":["http://zotero.org/users/10202395/items/RFQA3A6G"],"itemData":{"id":818,"type":"article-journal","abstract":"Background Exposure to natural vegetation, or greenness, might affect health through several pathways, including increased physical activity and social engagement, improved mental health, and reductions in exposure to air pollution, extreme temperatures, and noise. Few studies of the effects of greenness have focused on Asia, and, to the best of our knowledge, no study has assessed the effect on vulnerable oldest-old populations. We assessed the association between residential greenness and mortality in an older cohort in China.","container-title":"The Lancet Planetary Health","DOI":"10.1016/S2542-5196(18)30264-X","ISSN":"25425196","issue":"1","journalAbbreviation":"The Lancet Planetary Health","language":"en","page":"e17-e25","source":"DOI.org (Crossref)","title":"Residential greenness and mortality in oldest-old women and men in China: a longitudinal cohort study","title-short":"Residential greenness and mortality in oldest-old women and men in China","volume":"3","author":[{"family":"Ji","given":"John S"},{"family":"Zhu","given":"Anna"},{"family":"Bai","given":"Chen"},{"family":"Wu","given":"Chih-Da"},{"family":"Yan","given":"Lijing"},{"family":"Tang","given":"Shenglan"},{"family":"Zeng","given":"Yi"},{"family":"James","given":"Peter"}],"issued":{"date-parts":[["2019",1]]}}},{"id":820,"uris":["http://zotero.org/users/10202395/items/XKGX9JWE"],"itemData":{"id":820,"type":"article-journal","abstract":"BACKGROUND: Living in areas with higher levels of surrounding greenness and access to urban green areas have been associated with beneﬁcial health outcomes. Some studies suggested a beneﬁcial inﬂuence on mortality, but the evidence is still controversial.\nOBJECTIVES: We used longitudinal data from a large cohort to estimate associations of two measures of residential greenness exposure with causespeciﬁc mortality and stroke incidence.\nMETHODS: We studied a population-based cohort of 1,263,721 residents in Rome aged ≥30 y, followed from 2001 to 2013. As greenness exposure, we utilized the leaf area index (LAI), which expresses the tree canopy as the leaf area per unit ground surface area, and the normalized difference vegetation index (NDVI) within 300- and 1,000-m buﬀers around home addresses. We estimated the association between the two measures of residential greenness and the outcomes using Cox models, after controlling for relevant individual covariates and contextual characteristics, and explored potential mediation by air pollution [ﬁne particulate matter with aerodynamic diameter ≤2:5 lm ðPM2:5Þ and NO2] and road traﬃc noise.\nRESULTS: We observed 198,704 deaths from nonaccidental causes, 81,269 from cardiovascular diseases [CVDs; 29,654 from ischemic heart disease (IHD)], 18,090 from cerebrovascular diseases, and 29,033 incident cases of stroke. Residential greenness, expressed as interquartile range (IQR) increase in LAI within 300 m, was inversely associated with stroke incidence {hazard ratio (HR) 0.977 [95% conﬁdence interval (CI): 0.961, 0.994]} and mortality for nonaccidental [HR 0.988 (95% CI: 0.981, 0.994)], cardiovascular [HR 0.984 (95% CI: 0.974, 0.994)] and cerebrovascular diseases [HR 0.964 (95% CI: 0.943, 0.985)]. Similar results were obtained using NDVI with 300- or 1,000-m buﬀers.\nCONCLUSIONS: Living in greener areas was associated with better health outcomes in our study, which could be partly due to reduced exposure to environmental hazards. Further research is required to understand the underlying mechanisms. https://doi.org/10.1289/EHP2854","container-title":"Environmental Health Perspectives","DOI":"10.1289/EHP2854","ISSN":"0091-6765, 1552-9924","issue":"2","journalAbbreviation":"Environ Health Perspect","language":"en","page":"027002","source":"DOI.org (Crossref)","title":"Exposure to Residential Greenness as a Predictor of Cause-Specific Mortality and Stroke Incidence in the Rome Longitudinal Study","volume":"127","author":[{"family":"Orioli","given":"Riccardo"},{"family":"Antonucci","given":"Chiara"},{"family":"Scortichini","given":"Matteo"},{"family":"Cerza","given":"Francesco"},{"family":"Marando","given":"Federica"},{"family":"Ancona","given":"Carla"},{"family":"Manes","given":"Fausto"},{"family":"Davoli","given":"Marina"},{"family":"Michelozzi","given":"Paola"},{"family":"Forastiere","given":"Francesco"},{"family":"Cesaroni","given":"Giulia"}],"issued":{"date-parts":[["2019",2]]}}},{"id":813,"uris":["http://zotero.org/users/10202395/items/CC6MFADX"],"itemData":{"id":813,"type":"article-journal","container-title":"Environment International","DOI":"10.1016/j.envint.2017.08.012","ISSN":"01604120","journalAbbreviation":"Environment International","language":"en","page":"176-184","source":"DOI.org (Crossref)","title":"More than clean air and tranquillity: Residential green is independently associated with decreasing mortality","title-short":"More than clean air and tranquillity","volume":"108","author":[{"family":"Vienneau","given":"Danielle"},{"family":"De Hoogh","given":"Kees"},{"family":"Faeh","given":"David"},{"family":"Kaufmann","given":"Marco"},{"family":"Wunderli","given":"Jean Marc"},{"family":"Röösli","given":"Martin"}],"issued":{"date-parts":[["2017",11]]}}}],"schema":"https://github.com/citation-style-language/schema/raw/master/csl-citation.json"} </w:instrText>
-      </w:r>
-      <w:r>
-        <w:rPr>
-          <w:rFonts w:ascii="Times New Roman" w:hAnsi="Times New Roman" w:cs="Times New Roman"/>
-          <w:color w:val="156082" w:themeColor="accent1"/>
-        </w:rPr>
-        <w:fldChar w:fldCharType="separate"/>
-      </w:r>
-      <w:r>
-        <w:rPr>
-          <w:rFonts w:ascii="Times New Roman" w:hAnsi="Times New Roman" w:cs="Times New Roman"/>
-          <w:color w:val="156082" w:themeColor="accent1"/>
-          <w:vertAlign w:val="superscript"/>
-        </w:rPr>
-        <w:t>23–31</w:t>
-      </w:r>
-      <w:r>
-        <w:rPr>
-          <w:rFonts w:ascii="Times New Roman" w:hAnsi="Times New Roman" w:cs="Times New Roman"/>
-          <w:color w:val="156082" w:themeColor="accent1"/>
-        </w:rPr>
-        <w:fldChar w:fldCharType="end"/>
-      </w:r>
-      <w:r>
-        <w:rPr>
-          <w:rFonts w:ascii="Times New Roman" w:hAnsi="Times New Roman" w:cs="Times New Roman"/>
-          <w:color w:val="156082" w:themeColor="accent1"/>
-        </w:rPr>
-        <w:t>”</w:t>
-      </w:r>
-    </w:p>
-    <w:p>
-      <w:pPr>
-        <w:rPr>
-          <w:rFonts w:ascii="Times New Roman" w:hAnsi="Times New Roman" w:cs="Times New Roman"/>
-          <w:color w:val="156082" w:themeColor="accent1"/>
-        </w:rPr>
-      </w:pPr>
-    </w:p>
-    <w:p>
-      <w:pPr>
-        <w:rPr>
-          <w:rFonts w:ascii="Times New Roman" w:hAnsi="Times New Roman" w:cs="Times New Roman"/>
-          <w:color w:val="156082" w:themeColor="accent1"/>
-        </w:rPr>
-      </w:pPr>
-      <w:r>
-        <w:rPr>
-          <w:rFonts w:ascii="Times New Roman" w:hAnsi="Times New Roman" w:cs="Times New Roman"/>
-          <w:color w:val="156082" w:themeColor="accent1"/>
-        </w:rPr>
-        <w:t>We’ve also added text to the discussion section to</w:t>
-      </w:r>
-      <w:r>
-        <w:rPr>
-          <w:rFonts w:ascii="Times New Roman" w:hAnsi="Times New Roman" w:cs="Times New Roman"/>
-          <w:color w:val="156082" w:themeColor="accent1"/>
-        </w:rPr>
-        <w:t xml:space="preserve"> be explicit about the limitations of our approach with respect to the temporal nature of the exposure </w:t>
-      </w:r>
-      <w:r>
-        <w:rPr>
-          <w:rFonts w:ascii="Times New Roman" w:hAnsi="Times New Roman" w:cs="Times New Roman"/>
-          <w:color w:val="156082" w:themeColor="accent1"/>
-        </w:rPr>
-        <w:t>measurement</w:t>
-      </w:r>
-      <w:r>
-        <w:rPr>
-          <w:rFonts w:ascii="Times New Roman" w:hAnsi="Times New Roman" w:cs="Times New Roman"/>
-          <w:color w:val="156082" w:themeColor="accent1"/>
-        </w:rPr>
-        <w:t>:</w:t>
-      </w:r>
-    </w:p>
-    <w:p>
-      <w:pPr>
-        <w:rPr>
-          <w:rFonts w:ascii="Times New Roman" w:hAnsi="Times New Roman" w:cs="Times New Roman"/>
-          <w:color w:val="156082" w:themeColor="accent1"/>
-        </w:rPr>
-      </w:pPr>
-    </w:p>
-    <w:p>
-      <w:pPr>
-        <w:ind w:left="720"/>
-        <w:rPr>
-          <w:rFonts w:ascii="Times New Roman" w:hAnsi="Times New Roman" w:cs="Times New Roman"/>
-          <w:color w:val="156082" w:themeColor="accent1"/>
-        </w:rPr>
-      </w:pPr>
-      <w:r>
-        <w:rPr>
-          <w:rFonts w:ascii="Times New Roman" w:hAnsi="Times New Roman" w:cs="Times New Roman"/>
-          <w:color w:val="156082" w:themeColor="accent1"/>
-        </w:rPr>
-        <w:t>“Furthermore, the timescale on which exposure to higher levels of NDVI improves health is unknown. The studies included in the meta-analysis range in follow-up time from four to 18 years. If the changes in NDVI across the two time periods do not reflect true trends but rather temporary increases or decreases, our results will not be applicable to future heath projections.”</w:t>
-      </w:r>
-    </w:p>
-    <w:p>
-      <w:pPr>
-        <w:rPr>
-          <w:rFonts w:ascii="Times New Roman" w:hAnsi="Times New Roman" w:cs="Times New Roman"/>
-          <w:color w:val="156082" w:themeColor="accent1"/>
-        </w:rPr>
-      </w:pPr>
-    </w:p>
-    <w:p>
-      <w:pPr>
-        <w:rPr>
-          <w:rFonts w:ascii="Times New Roman" w:hAnsi="Times New Roman" w:cs="Times New Roman"/>
-        </w:rPr>
-      </w:pPr>
-      <w:r>
-        <w:rPr>
-          <w:rFonts w:ascii="Times New Roman" w:hAnsi="Times New Roman" w:cs="Times New Roman"/>
-        </w:rPr>
-        <w:br/>
-        <w:t>The authors apply one single risk function to all the cities all over the world. This risk function is based on the nine studies, most of which are conducted in developed countries in temperate climate zones. The derived relationship might be applicable to similar cities. For example, however, in developing countries in tropical climate zones, higher NDVI could be associated with higher exposure to vector-borne diseases transmitted by mosquitoes (e.g., malaria). Therefore, applying the relationship to global cities is questionable and probably inadequate.</w:t>
+        <w:t>climate zones. The derived relationship might be applicable to similar cities. For example, however, in developing countries in tropical climate zones, higher NDVI could be associated with higher exposure to vector-borne diseases transmitted by mosquitoes (e.g., malaria). Therefore, applying the relationship to global cities is questionable and probably inadequate.</w:t>
       </w:r>
     </w:p>
     <w:p>
@@ -3757,7 +3992,7 @@
         </w:rPr>
         <w:t xml:space="preserve">Ambient particulate matter pollution—Level 4 risk. </w:t>
       </w:r>
-      <w:hyperlink r:id="rId5" w:history="1">
+      <w:hyperlink r:id="rId7" w:history="1">
         <w:r>
           <w:rPr>
             <w:rStyle w:val="Hyperlink"/>
@@ -3854,7 +4089,6 @@
           <w:rFonts w:ascii="Times New Roman" w:hAnsi="Times New Roman" w:cs="Times New Roman"/>
           <w:color w:val="156082" w:themeColor="accent1"/>
         </w:rPr>
-        <w:lastRenderedPageBreak/>
         <w:t xml:space="preserve">Barboza EP, </w:t>
       </w:r>
       <w:proofErr w:type="spellStart"/>
@@ -4177,6 +4411,7 @@
           <w:rFonts w:ascii="Times New Roman" w:hAnsi="Times New Roman" w:cs="Times New Roman"/>
           <w:color w:val="156082" w:themeColor="accent1"/>
         </w:rPr>
+        <w:lastRenderedPageBreak/>
         <w:t xml:space="preserve">Pereira Barboza E, </w:t>
       </w:r>
       <w:proofErr w:type="spellStart"/>
@@ -4407,7 +4642,6 @@
         <w:rPr>
           <w:rFonts w:ascii="Times New Roman" w:hAnsi="Times New Roman" w:cs="Times New Roman"/>
         </w:rPr>
-        <w:lastRenderedPageBreak/>
         <w:br/>
         <w:t>## Comments</w:t>
       </w:r>
@@ -4552,6 +4786,7 @@
           <w:rFonts w:ascii="Times New Roman" w:hAnsi="Times New Roman" w:cs="Times New Roman"/>
           <w:color w:val="156082" w:themeColor="accent1"/>
         </w:rPr>
+        <w:lastRenderedPageBreak/>
         <w:t xml:space="preserve">“Following the methods used by many of the studies included in the meta-analysis of greenspace and mortality that we use for our health impact </w:t>
       </w:r>
       <w:proofErr w:type="gramStart"/>
@@ -4828,14 +5063,7 @@
           <w:rFonts w:ascii="Times New Roman" w:hAnsi="Times New Roman" w:cs="Times New Roman"/>
         </w:rPr>
         <w:br/>
-        <w:t xml:space="preserve">2. I would say the main shortcoming of this analysis is the lack of any uncertainty estimate (save </w:t>
-      </w:r>
-      <w:r>
-        <w:rPr>
-          <w:rFonts w:ascii="Times New Roman" w:hAnsi="Times New Roman" w:cs="Times New Roman"/>
-        </w:rPr>
-        <w:lastRenderedPageBreak/>
-        <w:t xml:space="preserve">for the grand mean). There seems to be a </w:t>
+        <w:t xml:space="preserve">2. I would say the main shortcoming of this analysis is the lack of any uncertainty estimate (save for the grand mean). There seems to be a </w:t>
       </w:r>
       <w:proofErr w:type="gramStart"/>
       <w:r>
@@ -4914,15 +5142,7 @@
           <w:rFonts w:ascii="Times New Roman" w:hAnsi="Times New Roman" w:cs="Times New Roman"/>
           <w:color w:val="156082" w:themeColor="accent1"/>
         </w:rPr>
-        <w:t xml:space="preserve">While we have not sampled from the distribution of the HR, we have used the upper and lower bounds of both the </w:t>
-      </w:r>
-      <w:commentRangeStart w:id="0"/>
-      <w:r>
-        <w:rPr>
-          <w:rFonts w:ascii="Times New Roman" w:hAnsi="Times New Roman" w:cs="Times New Roman"/>
-          <w:color w:val="156082" w:themeColor="accent1"/>
-        </w:rPr>
-        <w:t>baseline mortality rates and HR</w:t>
+        <w:t>While we have not sampled from the distribution of the HR, we have used the upper and lower bounds of both the baseline mortality rates and HR</w:t>
       </w:r>
       <w:r>
         <w:rPr>
@@ -4936,21 +5156,7 @@
           <w:rFonts w:ascii="Times New Roman" w:hAnsi="Times New Roman" w:cs="Times New Roman"/>
           <w:color w:val="156082" w:themeColor="accent1"/>
         </w:rPr>
-        <w:t xml:space="preserve"> </w:t>
-      </w:r>
-      <w:commentRangeEnd w:id="0"/>
-      <w:r>
-        <w:rPr>
-          <w:rStyle w:val="CommentReference"/>
-        </w:rPr>
-        <w:commentReference w:id="0"/>
-      </w:r>
-      <w:r>
-        <w:rPr>
-          <w:rFonts w:ascii="Times New Roman" w:hAnsi="Times New Roman" w:cs="Times New Roman"/>
-          <w:color w:val="156082" w:themeColor="accent1"/>
-        </w:rPr>
-        <w:t xml:space="preserve">to approximate the error that simulating these draws would create. </w:t>
+        <w:t xml:space="preserve"> to approximate the error that simulating these draws would create. </w:t>
       </w:r>
       <w:r>
         <w:rPr>
@@ -5148,14 +5354,7 @@
           <w:rFonts w:ascii="Times New Roman" w:hAnsi="Times New Roman" w:cs="Times New Roman"/>
         </w:rPr>
         <w:br/>
-        <w:t xml:space="preserve">4. It would be a nice addition to provide absolute figures in the results, i.e. in this set of cities, </w:t>
-      </w:r>
-      <w:r>
-        <w:rPr>
-          <w:rFonts w:ascii="Times New Roman" w:hAnsi="Times New Roman" w:cs="Times New Roman"/>
-        </w:rPr>
-        <w:lastRenderedPageBreak/>
-        <w:t xml:space="preserve">how many deaths have been lost/averted due to NDVI changes? </w:t>
+        <w:t xml:space="preserve">4. It would be a nice addition to provide absolute figures in the results, i.e. in this set of cities, how many deaths have been lost/averted due to NDVI changes? </w:t>
       </w:r>
       <w:proofErr w:type="gramStart"/>
       <w:r>
@@ -5783,43 +5982,42 @@
 </w:document>
 </file>
 
-<file path=word/comments.xml><?xml version="1.0" encoding="utf-8"?>
-<w:comments xmlns:wpc="http://schemas.microsoft.com/office/word/2010/wordprocessingCanvas" xmlns:cx="http://schemas.microsoft.com/office/drawing/2014/chartex" xmlns:cx1="http://schemas.microsoft.com/office/drawing/2015/9/8/chartex" xmlns:cx2="http://schemas.microsoft.com/office/drawing/2015/10/21/chartex" xmlns:cx3="http://schemas.microsoft.com/office/drawing/2016/5/9/chartex" xmlns:cx4="http://schemas.microsoft.com/office/drawing/2016/5/10/chartex" xmlns:cx5="http://schemas.microsoft.com/office/drawing/2016/5/11/chartex" xmlns:cx6="http://schemas.microsoft.com/office/drawing/2016/5/12/chartex" xmlns:cx7="http://schemas.microsoft.com/office/drawing/2016/5/13/chartex" xmlns:cx8="http://schemas.microsoft.com/office/drawing/2016/5/14/chartex" xmlns:mc="http://schemas.openxmlformats.org/markup-compatibility/2006" xmlns:aink="http://schemas.microsoft.com/office/drawing/2016/ink" xmlns:am3d="http://schemas.microsoft.com/office/drawing/2017/model3d" xmlns:o="urn:schemas-microsoft-com:office:office" xmlns:oel="http://schemas.microsoft.com/office/2019/extlst" xmlns:r="http://schemas.openxmlformats.org/officeDocument/2006/relationships" xmlns:m="http://schemas.openxmlformats.org/officeDocument/2006/math" xmlns:v="urn:schemas-microsoft-com:vml" xmlns:wp14="http://schemas.microsoft.com/office/word/2010/wordprocessingDrawing" xmlns:wp="http://schemas.openxmlformats.org/drawingml/2006/wordprocessingDrawing" xmlns:w10="urn:schemas-microsoft-com:office:word" xmlns:w="http://schemas.openxmlformats.org/wordprocessingml/2006/main" xmlns:w14="http://schemas.microsoft.com/office/word/2010/wordml" xmlns:w15="http://schemas.microsoft.com/office/word/2012/wordml" xmlns:w16cex="http://schemas.microsoft.com/office/word/2018/wordml/cex" xmlns:w16cid="http://schemas.microsoft.com/office/word/2016/wordml/cid" xmlns:w16="http://schemas.microsoft.com/office/word/2018/wordml" xmlns:w16du="http://schemas.microsoft.com/office/word/2023/wordml/word16du" xmlns:w16sdtdh="http://schemas.microsoft.com/office/word/2020/wordml/sdtdatahash" xmlns:w16sdtfl="http://schemas.microsoft.com/office/word/2024/wordml/sdtformatlock" xmlns:w16se="http://schemas.microsoft.com/office/word/2015/wordml/symex" xmlns:wpg="http://schemas.microsoft.com/office/word/2010/wordprocessingGroup" xmlns:wpi="http://schemas.microsoft.com/office/word/2010/wordprocessingInk" xmlns:wne="http://schemas.microsoft.com/office/word/2006/wordml" xmlns:wps="http://schemas.microsoft.com/office/word/2010/wordprocessingShape" mc:Ignorable="w14 w15 w16se w16cid w16 w16cex w16sdtdh w16sdtfl w16du wp14">
-  <w:comment w:id="0" w:author="Anenberg, Susan Casper" w:date="2025-04-10T13:04:00Z" w:initials="ASC">
-    <w:p>
-      <w:pPr>
-        <w:pStyle w:val="CommentText"/>
-      </w:pPr>
-      <w:r>
-        <w:rPr>
-          <w:rStyle w:val="CommentReference"/>
-        </w:rPr>
-        <w:annotationRef/>
-      </w:r>
-      <w:r>
-        <w:t>Possible to say something about the contribution of error from these two inputs – I think it’s dominated by the HR? You can include that too.</w:t>
-      </w:r>
-    </w:p>
-  </w:comment>
-</w:comments>
+<file path=word/endnotes.xml><?xml version="1.0" encoding="utf-8"?>
+<w:endnotes xmlns:wpc="http://schemas.microsoft.com/office/word/2010/wordprocessingCanvas" xmlns:cx="http://schemas.microsoft.com/office/drawing/2014/chartex" xmlns:cx1="http://schemas.microsoft.com/office/drawing/2015/9/8/chartex" xmlns:cx2="http://schemas.microsoft.com/office/drawing/2015/10/21/chartex" xmlns:cx3="http://schemas.microsoft.com/office/drawing/2016/5/9/chartex" xmlns:cx4="http://schemas.microsoft.com/office/drawing/2016/5/10/chartex" xmlns:cx5="http://schemas.microsoft.com/office/drawing/2016/5/11/chartex" xmlns:cx6="http://schemas.microsoft.com/office/drawing/2016/5/12/chartex" xmlns:cx7="http://schemas.microsoft.com/office/drawing/2016/5/13/chartex" xmlns:cx8="http://schemas.microsoft.com/office/drawing/2016/5/14/chartex" xmlns:mc="http://schemas.openxmlformats.org/markup-compatibility/2006" xmlns:aink="http://schemas.microsoft.com/office/drawing/2016/ink" xmlns:am3d="http://schemas.microsoft.com/office/drawing/2017/model3d" xmlns:o="urn:schemas-microsoft-com:office:office" xmlns:oel="http://schemas.microsoft.com/office/2019/extlst" xmlns:r="http://schemas.openxmlformats.org/officeDocument/2006/relationships" xmlns:m="http://schemas.openxmlformats.org/officeDocument/2006/math" xmlns:v="urn:schemas-microsoft-com:vml" xmlns:wp14="http://schemas.microsoft.com/office/word/2010/wordprocessingDrawing" xmlns:wp="http://schemas.openxmlformats.org/drawingml/2006/wordprocessingDrawing" xmlns:w10="urn:schemas-microsoft-com:office:word" xmlns:w="http://schemas.openxmlformats.org/wordprocessingml/2006/main" xmlns:w14="http://schemas.microsoft.com/office/word/2010/wordml" xmlns:w15="http://schemas.microsoft.com/office/word/2012/wordml" xmlns:w16cex="http://schemas.microsoft.com/office/word/2018/wordml/cex" xmlns:w16cid="http://schemas.microsoft.com/office/word/2016/wordml/cid" xmlns:w16="http://schemas.microsoft.com/office/word/2018/wordml" xmlns:w16du="http://schemas.microsoft.com/office/word/2023/wordml/word16du" xmlns:w16sdtdh="http://schemas.microsoft.com/office/word/2020/wordml/sdtdatahash" xmlns:w16sdtfl="http://schemas.microsoft.com/office/word/2024/wordml/sdtformatlock" xmlns:w16se="http://schemas.microsoft.com/office/word/2015/wordml/symex" xmlns:wpg="http://schemas.microsoft.com/office/word/2010/wordprocessingGroup" xmlns:wpi="http://schemas.microsoft.com/office/word/2010/wordprocessingInk" xmlns:wne="http://schemas.microsoft.com/office/word/2006/wordml" xmlns:wps="http://schemas.microsoft.com/office/word/2010/wordprocessingShape" mc:Ignorable="w14 w15 w16se w16cid w16 w16cex w16sdtdh w16sdtfl w16du wp14">
+  <w:endnote w:type="separator" w:id="-1">
+    <w:p>
+      <w:r>
+        <w:separator/>
+      </w:r>
+    </w:p>
+  </w:endnote>
+  <w:endnote w:type="continuationSeparator" w:id="0">
+    <w:p>
+      <w:r>
+        <w:continuationSeparator/>
+      </w:r>
+    </w:p>
+  </w:endnote>
+</w:endnotes>
 </file>
 
-<file path=word/commentsExtended.xml><?xml version="1.0" encoding="utf-8"?>
-<w15:commentsEx xmlns:wpc="http://schemas.microsoft.com/office/word/2010/wordprocessingCanvas" xmlns:cx="http://schemas.microsoft.com/office/drawing/2014/chartex" xmlns:cx1="http://schemas.microsoft.com/office/drawing/2015/9/8/chartex" xmlns:cx2="http://schemas.microsoft.com/office/drawing/2015/10/21/chartex" xmlns:cx3="http://schemas.microsoft.com/office/drawing/2016/5/9/chartex" xmlns:cx4="http://schemas.microsoft.com/office/drawing/2016/5/10/chartex" xmlns:cx5="http://schemas.microsoft.com/office/drawing/2016/5/11/chartex" xmlns:cx6="http://schemas.microsoft.com/office/drawing/2016/5/12/chartex" xmlns:cx7="http://schemas.microsoft.com/office/drawing/2016/5/13/chartex" xmlns:cx8="http://schemas.microsoft.com/office/drawing/2016/5/14/chartex" xmlns:mc="http://schemas.openxmlformats.org/markup-compatibility/2006" xmlns:aink="http://schemas.microsoft.com/office/drawing/2016/ink" xmlns:am3d="http://schemas.microsoft.com/office/drawing/2017/model3d" xmlns:o="urn:schemas-microsoft-com:office:office" xmlns:oel="http://schemas.microsoft.com/office/2019/extlst" xmlns:r="http://schemas.openxmlformats.org/officeDocument/2006/relationships" xmlns:m="http://schemas.openxmlformats.org/officeDocument/2006/math" xmlns:v="urn:schemas-microsoft-com:vml" xmlns:wp14="http://schemas.microsoft.com/office/word/2010/wordprocessingDrawing" xmlns:wp="http://schemas.openxmlformats.org/drawingml/2006/wordprocessingDrawing" xmlns:w10="urn:schemas-microsoft-com:office:word" xmlns:w="http://schemas.openxmlformats.org/wordprocessingml/2006/main" xmlns:w14="http://schemas.microsoft.com/office/word/2010/wordml" xmlns:w15="http://schemas.microsoft.com/office/word/2012/wordml" xmlns:w16cex="http://schemas.microsoft.com/office/word/2018/wordml/cex" xmlns:w16cid="http://schemas.microsoft.com/office/word/2016/wordml/cid" xmlns:w16="http://schemas.microsoft.com/office/word/2018/wordml" xmlns:w16du="http://schemas.microsoft.com/office/word/2023/wordml/word16du" xmlns:w16sdtdh="http://schemas.microsoft.com/office/word/2020/wordml/sdtdatahash" xmlns:w16sdtfl="http://schemas.microsoft.com/office/word/2024/wordml/sdtformatlock" xmlns:w16se="http://schemas.microsoft.com/office/word/2015/wordml/symex" xmlns:wpg="http://schemas.microsoft.com/office/word/2010/wordprocessingGroup" xmlns:wpi="http://schemas.microsoft.com/office/word/2010/wordprocessingInk" xmlns:wne="http://schemas.microsoft.com/office/word/2006/wordml" xmlns:wps="http://schemas.microsoft.com/office/word/2010/wordprocessingShape" mc:Ignorable="w14 w15 w16se w16cid w16 w16cex w16sdtdh w16sdtfl w16du wp14">
-  <w15:commentEx w15:paraId="7578FEAC" w15:done="0"/>
-</w15:commentsEx>
-</file>
-
-<file path=word/commentsExtensible.xml><?xml version="1.0" encoding="utf-8"?>
-<w16cex:commentsExtensible xmlns:wpc="http://schemas.microsoft.com/office/word/2010/wordprocessingCanvas" xmlns:cx="http://schemas.microsoft.com/office/drawing/2014/chartex" xmlns:cx1="http://schemas.microsoft.com/office/drawing/2015/9/8/chartex" xmlns:cx2="http://schemas.microsoft.com/office/drawing/2015/10/21/chartex" xmlns:cx3="http://schemas.microsoft.com/office/drawing/2016/5/9/chartex" xmlns:cx4="http://schemas.microsoft.com/office/drawing/2016/5/10/chartex" xmlns:cx5="http://schemas.microsoft.com/office/drawing/2016/5/11/chartex" xmlns:cx6="http://schemas.microsoft.com/office/drawing/2016/5/12/chartex" xmlns:cx7="http://schemas.microsoft.com/office/drawing/2016/5/13/chartex" xmlns:cx8="http://schemas.microsoft.com/office/drawing/2016/5/14/chartex" xmlns:cr="http://schemas.microsoft.com/office/comments/2020/reactions" xmlns:mc="http://schemas.openxmlformats.org/markup-compatibility/2006" xmlns:aink="http://schemas.microsoft.com/office/drawing/2016/ink" xmlns:am3d="http://schemas.microsoft.com/office/drawing/2017/model3d" xmlns:o="urn:schemas-microsoft-com:office:office" xmlns:oel="http://schemas.microsoft.com/office/2019/extlst" xmlns:r="http://schemas.openxmlformats.org/officeDocument/2006/relationships" xmlns:m="http://schemas.openxmlformats.org/officeDocument/2006/math" xmlns:v="urn:schemas-microsoft-com:vml" xmlns:wp14="http://schemas.microsoft.com/office/word/2010/wordprocessingDrawing" xmlns:wp="http://schemas.openxmlformats.org/drawingml/2006/wordprocessingDrawing" xmlns:w10="urn:schemas-microsoft-com:office:word" xmlns:w="http://schemas.openxmlformats.org/wordprocessingml/2006/main" xmlns:w14="http://schemas.microsoft.com/office/word/2010/wordml" xmlns:w15="http://schemas.microsoft.com/office/word/2012/wordml" xmlns:w16cex="http://schemas.microsoft.com/office/word/2018/wordml/cex" xmlns:w16cid="http://schemas.microsoft.com/office/word/2016/wordml/cid" xmlns:w16="http://schemas.microsoft.com/office/word/2018/wordml" xmlns:w16du="http://schemas.microsoft.com/office/word/2023/wordml/word16du" xmlns:w16sdtdh="http://schemas.microsoft.com/office/word/2020/wordml/sdtdatahash" xmlns:w16sdtfl="http://schemas.microsoft.com/office/word/2024/wordml/sdtformatlock" xmlns:w16se="http://schemas.microsoft.com/office/word/2015/wordml/symex" xmlns:wpg="http://schemas.microsoft.com/office/word/2010/wordprocessingGroup" xmlns:wpi="http://schemas.microsoft.com/office/word/2010/wordprocessingInk" xmlns:wne="http://schemas.microsoft.com/office/word/2006/wordml" xmlns:wps="http://schemas.microsoft.com/office/word/2010/wordprocessingShape" mc:Ignorable="w14 w15 w16se w16cid w16 w16cex w16sdtdh w16sdtfl cr w16du wp14">
-  <w16cex:commentExtensible w16cex:durableId="2BA2405A" w16cex:dateUtc="2025-04-10T17:04:00Z"/>
-</w16cex:commentsExtensible>
-</file>
-
-<file path=word/commentsIds.xml><?xml version="1.0" encoding="utf-8"?>
-<w16cid:commentsIds xmlns:wpc="http://schemas.microsoft.com/office/word/2010/wordprocessingCanvas" xmlns:cx="http://schemas.microsoft.com/office/drawing/2014/chartex" xmlns:cx1="http://schemas.microsoft.com/office/drawing/2015/9/8/chartex" xmlns:cx2="http://schemas.microsoft.com/office/drawing/2015/10/21/chartex" xmlns:cx3="http://schemas.microsoft.com/office/drawing/2016/5/9/chartex" xmlns:cx4="http://schemas.microsoft.com/office/drawing/2016/5/10/chartex" xmlns:cx5="http://schemas.microsoft.com/office/drawing/2016/5/11/chartex" xmlns:cx6="http://schemas.microsoft.com/office/drawing/2016/5/12/chartex" xmlns:cx7="http://schemas.microsoft.com/office/drawing/2016/5/13/chartex" xmlns:cx8="http://schemas.microsoft.com/office/drawing/2016/5/14/chartex" xmlns:mc="http://schemas.openxmlformats.org/markup-compatibility/2006" xmlns:aink="http://schemas.microsoft.com/office/drawing/2016/ink" xmlns:am3d="http://schemas.microsoft.com/office/drawing/2017/model3d" xmlns:o="urn:schemas-microsoft-com:office:office" xmlns:oel="http://schemas.microsoft.com/office/2019/extlst" xmlns:r="http://schemas.openxmlformats.org/officeDocument/2006/relationships" xmlns:m="http://schemas.openxmlformats.org/officeDocument/2006/math" xmlns:v="urn:schemas-microsoft-com:vml" xmlns:wp14="http://schemas.microsoft.com/office/word/2010/wordprocessingDrawing" xmlns:wp="http://schemas.openxmlformats.org/drawingml/2006/wordprocessingDrawing" xmlns:w10="urn:schemas-microsoft-com:office:word" xmlns:w="http://schemas.openxmlformats.org/wordprocessingml/2006/main" xmlns:w14="http://schemas.microsoft.com/office/word/2010/wordml" xmlns:w15="http://schemas.microsoft.com/office/word/2012/wordml" xmlns:w16cex="http://schemas.microsoft.com/office/word/2018/wordml/cex" xmlns:w16cid="http://schemas.microsoft.com/office/word/2016/wordml/cid" xmlns:w16="http://schemas.microsoft.com/office/word/2018/wordml" xmlns:w16du="http://schemas.microsoft.com/office/word/2023/wordml/word16du" xmlns:w16sdtdh="http://schemas.microsoft.com/office/word/2020/wordml/sdtdatahash" xmlns:w16sdtfl="http://schemas.microsoft.com/office/word/2024/wordml/sdtformatlock" xmlns:w16se="http://schemas.microsoft.com/office/word/2015/wordml/symex" xmlns:wpg="http://schemas.microsoft.com/office/word/2010/wordprocessingGroup" xmlns:wpi="http://schemas.microsoft.com/office/word/2010/wordprocessingInk" xmlns:wne="http://schemas.microsoft.com/office/word/2006/wordml" xmlns:wps="http://schemas.microsoft.com/office/word/2010/wordprocessingShape" mc:Ignorable="w14 w15 w16se w16cid w16 w16cex w16sdtdh w16sdtfl w16du wp14">
-  <w16cid:commentId w16cid:paraId="7578FEAC" w16cid:durableId="2BA2405A"/>
-</w16cid:commentsIds>
+<file path=word/footnotes.xml><?xml version="1.0" encoding="utf-8"?>
+<w:footnotes xmlns:wpc="http://schemas.microsoft.com/office/word/2010/wordprocessingCanvas" xmlns:cx="http://schemas.microsoft.com/office/drawing/2014/chartex" xmlns:cx1="http://schemas.microsoft.com/office/drawing/2015/9/8/chartex" xmlns:cx2="http://schemas.microsoft.com/office/drawing/2015/10/21/chartex" xmlns:cx3="http://schemas.microsoft.com/office/drawing/2016/5/9/chartex" xmlns:cx4="http://schemas.microsoft.com/office/drawing/2016/5/10/chartex" xmlns:cx5="http://schemas.microsoft.com/office/drawing/2016/5/11/chartex" xmlns:cx6="http://schemas.microsoft.com/office/drawing/2016/5/12/chartex" xmlns:cx7="http://schemas.microsoft.com/office/drawing/2016/5/13/chartex" xmlns:cx8="http://schemas.microsoft.com/office/drawing/2016/5/14/chartex" xmlns:mc="http://schemas.openxmlformats.org/markup-compatibility/2006" xmlns:aink="http://schemas.microsoft.com/office/drawing/2016/ink" xmlns:am3d="http://schemas.microsoft.com/office/drawing/2017/model3d" xmlns:o="urn:schemas-microsoft-com:office:office" xmlns:oel="http://schemas.microsoft.com/office/2019/extlst" xmlns:r="http://schemas.openxmlformats.org/officeDocument/2006/relationships" xmlns:m="http://schemas.openxmlformats.org/officeDocument/2006/math" xmlns:v="urn:schemas-microsoft-com:vml" xmlns:wp14="http://schemas.microsoft.com/office/word/2010/wordprocessingDrawing" xmlns:wp="http://schemas.openxmlformats.org/drawingml/2006/wordprocessingDrawing" xmlns:w10="urn:schemas-microsoft-com:office:word" xmlns:w="http://schemas.openxmlformats.org/wordprocessingml/2006/main" xmlns:w14="http://schemas.microsoft.com/office/word/2010/wordml" xmlns:w15="http://schemas.microsoft.com/office/word/2012/wordml" xmlns:w16cex="http://schemas.microsoft.com/office/word/2018/wordml/cex" xmlns:w16cid="http://schemas.microsoft.com/office/word/2016/wordml/cid" xmlns:w16="http://schemas.microsoft.com/office/word/2018/wordml" xmlns:w16du="http://schemas.microsoft.com/office/word/2023/wordml/word16du" xmlns:w16sdtdh="http://schemas.microsoft.com/office/word/2020/wordml/sdtdatahash" xmlns:w16sdtfl="http://schemas.microsoft.com/office/word/2024/wordml/sdtformatlock" xmlns:w16se="http://schemas.microsoft.com/office/word/2015/wordml/symex" xmlns:wpg="http://schemas.microsoft.com/office/word/2010/wordprocessingGroup" xmlns:wpi="http://schemas.microsoft.com/office/word/2010/wordprocessingInk" xmlns:wne="http://schemas.microsoft.com/office/word/2006/wordml" xmlns:wps="http://schemas.microsoft.com/office/word/2010/wordprocessingShape" mc:Ignorable="w14 w15 w16se w16cid w16 w16cex w16sdtdh w16sdtfl w16du wp14">
+  <w:footnote w:type="separator" w:id="-1">
+    <w:p>
+      <w:r>
+        <w:separator/>
+      </w:r>
+    </w:p>
+  </w:footnote>
+  <w:footnote w:type="continuationSeparator" w:id="0">
+    <w:p>
+      <w:r>
+        <w:continuationSeparator/>
+      </w:r>
+    </w:p>
+  </w:footnote>
+</w:footnotes>
 </file>
 
 <file path=word/numbering.xml><?xml version="1.0" encoding="utf-8"?>
@@ -6407,14 +6605,6 @@
     <w:abstractNumId w:val="5"/>
   </w:num>
 </w:numbering>
-</file>
-
-<file path=word/people.xml><?xml version="1.0" encoding="utf-8"?>
-<w15:people xmlns:wpc="http://schemas.microsoft.com/office/word/2010/wordprocessingCanvas" xmlns:cx="http://schemas.microsoft.com/office/drawing/2014/chartex" xmlns:cx1="http://schemas.microsoft.com/office/drawing/2015/9/8/chartex" xmlns:cx2="http://schemas.microsoft.com/office/drawing/2015/10/21/chartex" xmlns:cx3="http://schemas.microsoft.com/office/drawing/2016/5/9/chartex" xmlns:cx4="http://schemas.microsoft.com/office/drawing/2016/5/10/chartex" xmlns:cx5="http://schemas.microsoft.com/office/drawing/2016/5/11/chartex" xmlns:cx6="http://schemas.microsoft.com/office/drawing/2016/5/12/chartex" xmlns:cx7="http://schemas.microsoft.com/office/drawing/2016/5/13/chartex" xmlns:cx8="http://schemas.microsoft.com/office/drawing/2016/5/14/chartex" xmlns:mc="http://schemas.openxmlformats.org/markup-compatibility/2006" xmlns:aink="http://schemas.microsoft.com/office/drawing/2016/ink" xmlns:am3d="http://schemas.microsoft.com/office/drawing/2017/model3d" xmlns:o="urn:schemas-microsoft-com:office:office" xmlns:oel="http://schemas.microsoft.com/office/2019/extlst" xmlns:r="http://schemas.openxmlformats.org/officeDocument/2006/relationships" xmlns:m="http://schemas.openxmlformats.org/officeDocument/2006/math" xmlns:v="urn:schemas-microsoft-com:vml" xmlns:wp14="http://schemas.microsoft.com/office/word/2010/wordprocessingDrawing" xmlns:wp="http://schemas.openxmlformats.org/drawingml/2006/wordprocessingDrawing" xmlns:w10="urn:schemas-microsoft-com:office:word" xmlns:w="http://schemas.openxmlformats.org/wordprocessingml/2006/main" xmlns:w14="http://schemas.microsoft.com/office/word/2010/wordml" xmlns:w15="http://schemas.microsoft.com/office/word/2012/wordml" xmlns:w16cex="http://schemas.microsoft.com/office/word/2018/wordml/cex" xmlns:w16cid="http://schemas.microsoft.com/office/word/2016/wordml/cid" xmlns:w16="http://schemas.microsoft.com/office/word/2018/wordml" xmlns:w16du="http://schemas.microsoft.com/office/word/2023/wordml/word16du" xmlns:w16sdtdh="http://schemas.microsoft.com/office/word/2020/wordml/sdtdatahash" xmlns:w16sdtfl="http://schemas.microsoft.com/office/word/2024/wordml/sdtformatlock" xmlns:w16se="http://schemas.microsoft.com/office/word/2015/wordml/symex" xmlns:wpg="http://schemas.microsoft.com/office/word/2010/wordprocessingGroup" xmlns:wpi="http://schemas.microsoft.com/office/word/2010/wordprocessingInk" xmlns:wne="http://schemas.microsoft.com/office/word/2006/wordml" xmlns:wps="http://schemas.microsoft.com/office/word/2010/wordprocessingShape" mc:Ignorable="w14 w15 w16se w16cid w16 w16cex w16sdtdh w16sdtfl w16du wp14">
-  <w15:person w15:author="Anenberg, Susan Casper">
-    <w15:presenceInfo w15:providerId="AD" w15:userId="S::sanenberg@gwu.edu::dcbc7492-67f1-4207-88ea-dcf239d0d92e"/>
-  </w15:person>
-</w15:people>
 </file>
 
 <file path=word/styles.xml><?xml version="1.0" encoding="utf-8"?>
@@ -7446,6 +7636,44 @@
     <w:semiHidden/>
     <w:rsid w:val="0089332E"/>
   </w:style>
+  <w:style w:type="paragraph" w:styleId="FootnoteText">
+    <w:name w:val="footnote text"/>
+    <w:basedOn w:val="Normal"/>
+    <w:link w:val="FootnoteTextChar"/>
+    <w:uiPriority w:val="99"/>
+    <w:semiHidden/>
+    <w:unhideWhenUsed/>
+    <w:rsid w:val="003E5C21"/>
+    <w:rPr>
+      <w:rFonts w:ascii="Times New Roman" w:eastAsia="Times New Roman" w:hAnsi="Times New Roman" w:cs="Times New Roman"/>
+      <w:sz w:val="20"/>
+      <w:szCs w:val="20"/>
+    </w:rPr>
+  </w:style>
+  <w:style w:type="character" w:customStyle="1" w:styleId="FootnoteTextChar">
+    <w:name w:val="Footnote Text Char"/>
+    <w:basedOn w:val="DefaultParagraphFont"/>
+    <w:link w:val="FootnoteText"/>
+    <w:uiPriority w:val="99"/>
+    <w:semiHidden/>
+    <w:rsid w:val="003E5C21"/>
+    <w:rPr>
+      <w:rFonts w:ascii="Times New Roman" w:eastAsia="Times New Roman" w:hAnsi="Times New Roman" w:cs="Times New Roman"/>
+      <w:sz w:val="20"/>
+      <w:szCs w:val="20"/>
+    </w:rPr>
+  </w:style>
+  <w:style w:type="character" w:styleId="FootnoteReference">
+    <w:name w:val="footnote reference"/>
+    <w:basedOn w:val="DefaultParagraphFont"/>
+    <w:uiPriority w:val="99"/>
+    <w:semiHidden/>
+    <w:unhideWhenUsed/>
+    <w:rsid w:val="003E5C21"/>
+    <w:rPr>
+      <w:vertAlign w:val="superscript"/>
+    </w:rPr>
+  </w:style>
 </w:styles>
 </file>
 

</xml_diff>